<commit_message>
travail du 11/01/2022 - partie 1 de apprendre à apprendre
</commit_message>
<xml_diff>
--- a/P1_isabelle_soupault/P1_03_board.docx
+++ b/P1_isabelle_soupault/P1_03_board.docx
@@ -917,6 +917,489 @@
     </w:p>
     <w:p>
       <w:pPr>
+        <w:rPr>
+          <w:rFonts w:ascii="Quando" w:hAnsi="Quando"/>
+          <w:b/>
+          <w:bCs/>
+          <w:sz w:val="28"/>
+          <w:szCs w:val="28"/>
+          <w:u w:val="single"/>
+        </w:rPr>
+      </w:pPr>
+      <w:r>
+        <w:rPr>
+          <w:rFonts w:ascii="Quando" w:hAnsi="Quando"/>
+          <w:b/>
+          <w:bCs/>
+          <w:sz w:val="28"/>
+          <w:szCs w:val="28"/>
+          <w:u w:val="single"/>
+        </w:rPr>
+        <w:t>Compte-rendu du travail effectué :</w:t>
+      </w:r>
+    </w:p>
+    <w:tbl>
+      <w:tblPr>
+        <w:tblStyle w:val="Grilledutableau"/>
+        <w:tblW w:w="0" w:type="auto"/>
+        <w:tblLook w:val="04A0" w:firstRow="1" w:lastRow="0" w:firstColumn="1" w:lastColumn="0" w:noHBand="0" w:noVBand="1"/>
+      </w:tblPr>
+      <w:tblGrid>
+        <w:gridCol w:w="3020"/>
+        <w:gridCol w:w="3021"/>
+        <w:gridCol w:w="3021"/>
+      </w:tblGrid>
+      <w:tr>
+        <w:tc>
+          <w:tcPr>
+            <w:tcW w:w="3020" w:type="dxa"/>
+          </w:tcPr>
+          <w:p>
+            <w:pPr>
+              <w:spacing w:before="120" w:after="120"/>
+              <w:jc w:val="center"/>
+              <w:rPr>
+                <w:rFonts w:ascii="Quando" w:hAnsi="Quando"/>
+                <w:b/>
+                <w:bCs/>
+              </w:rPr>
+            </w:pPr>
+            <w:r>
+              <w:rPr>
+                <w:rFonts w:ascii="Quando" w:hAnsi="Quando"/>
+                <w:b/>
+                <w:bCs/>
+              </w:rPr>
+              <w:lastRenderedPageBreak/>
+              <w:t>Date</w:t>
+            </w:r>
+          </w:p>
+        </w:tc>
+        <w:tc>
+          <w:tcPr>
+            <w:tcW w:w="3021" w:type="dxa"/>
+          </w:tcPr>
+          <w:p>
+            <w:pPr>
+              <w:spacing w:before="120" w:after="120"/>
+              <w:jc w:val="center"/>
+              <w:rPr>
+                <w:rFonts w:ascii="Quando" w:hAnsi="Quando"/>
+                <w:b/>
+                <w:bCs/>
+              </w:rPr>
+            </w:pPr>
+            <w:r>
+              <w:rPr>
+                <w:rFonts w:ascii="Quando" w:hAnsi="Quando"/>
+                <w:b/>
+                <w:bCs/>
+              </w:rPr>
+              <w:t>Actions</w:t>
+            </w:r>
+          </w:p>
+        </w:tc>
+        <w:tc>
+          <w:tcPr>
+            <w:tcW w:w="3021" w:type="dxa"/>
+          </w:tcPr>
+          <w:p>
+            <w:pPr>
+              <w:spacing w:before="120" w:after="120"/>
+              <w:jc w:val="center"/>
+              <w:rPr>
+                <w:rFonts w:ascii="Quando" w:hAnsi="Quando"/>
+                <w:b/>
+                <w:bCs/>
+              </w:rPr>
+            </w:pPr>
+            <w:r>
+              <w:rPr>
+                <w:rFonts w:ascii="Quando" w:hAnsi="Quando"/>
+                <w:b/>
+                <w:bCs/>
+              </w:rPr>
+              <w:t>Remarques</w:t>
+            </w:r>
+          </w:p>
+        </w:tc>
+      </w:tr>
+      <w:tr>
+        <w:tc>
+          <w:tcPr>
+            <w:tcW w:w="3020" w:type="dxa"/>
+          </w:tcPr>
+          <w:p>
+            <w:pPr>
+              <w:spacing w:before="120" w:after="120"/>
+              <w:jc w:val="center"/>
+              <w:rPr>
+                <w:rFonts w:ascii="Quando" w:hAnsi="Quando"/>
+              </w:rPr>
+            </w:pPr>
+            <w:r>
+              <w:rPr>
+                <w:rFonts w:ascii="Quando" w:hAnsi="Quando"/>
+              </w:rPr>
+              <w:t>10/01/2022</w:t>
+            </w:r>
+          </w:p>
+        </w:tc>
+        <w:tc>
+          <w:tcPr>
+            <w:tcW w:w="3021" w:type="dxa"/>
+          </w:tcPr>
+          <w:p>
+            <w:pPr>
+              <w:spacing w:before="120" w:after="120"/>
+              <w:jc w:val="center"/>
+              <w:rPr>
+                <w:rFonts w:ascii="Quando" w:hAnsi="Quando"/>
+              </w:rPr>
+            </w:pPr>
+            <w:r>
+              <w:rPr>
+                <w:rFonts w:ascii="Quando" w:hAnsi="Quando"/>
+              </w:rPr>
+              <w:t>Formalités liées à la formation</w:t>
+            </w:r>
+          </w:p>
+        </w:tc>
+        <w:tc>
+          <w:tcPr>
+            <w:tcW w:w="3021" w:type="dxa"/>
+          </w:tcPr>
+          <w:p>
+            <w:pPr>
+              <w:spacing w:before="120" w:after="120"/>
+              <w:jc w:val="center"/>
+              <w:rPr>
+                <w:rFonts w:ascii="Quando" w:hAnsi="Quando"/>
+              </w:rPr>
+            </w:pPr>
+            <w:r>
+              <w:rPr>
+                <w:rFonts w:ascii="Quando" w:hAnsi="Quando"/>
+              </w:rPr>
+              <w:t xml:space="preserve">Surement revoir la partie </w:t>
+            </w:r>
+            <w:r>
+              <w:rPr>
+                <w:rFonts w:ascii="Quando" w:hAnsi="Quando"/>
+              </w:rPr>
+              <w:t>planning prévisionnel</w:t>
+            </w:r>
+          </w:p>
+        </w:tc>
+      </w:tr>
+      <w:tr>
+        <w:tc>
+          <w:tcPr>
+            <w:tcW w:w="3020" w:type="dxa"/>
+          </w:tcPr>
+          <w:p>
+            <w:pPr>
+              <w:spacing w:before="120" w:after="120"/>
+              <w:jc w:val="center"/>
+              <w:rPr>
+                <w:rFonts w:ascii="Quando" w:hAnsi="Quando"/>
+              </w:rPr>
+            </w:pPr>
+            <w:r>
+              <w:rPr>
+                <w:rFonts w:ascii="Quando" w:hAnsi="Quando"/>
+              </w:rPr>
+              <w:t>11/01/2020</w:t>
+            </w:r>
+          </w:p>
+        </w:tc>
+        <w:tc>
+          <w:tcPr>
+            <w:tcW w:w="3021" w:type="dxa"/>
+          </w:tcPr>
+          <w:p>
+            <w:pPr>
+              <w:spacing w:before="120" w:after="120"/>
+              <w:jc w:val="center"/>
+              <w:rPr>
+                <w:rFonts w:ascii="Quando" w:hAnsi="Quando"/>
+              </w:rPr>
+            </w:pPr>
+            <w:r>
+              <w:rPr>
+                <w:rFonts w:ascii="Quando" w:hAnsi="Quando"/>
+              </w:rPr>
+              <w:t>Apprendre à apprendre</w:t>
+            </w:r>
+          </w:p>
+          <w:p>
+            <w:pPr>
+              <w:spacing w:before="120" w:after="120"/>
+              <w:jc w:val="center"/>
+              <w:rPr>
+                <w:rFonts w:ascii="Quando" w:hAnsi="Quando"/>
+              </w:rPr>
+            </w:pPr>
+            <w:r>
+              <w:rPr>
+                <w:rFonts w:ascii="Quando" w:hAnsi="Quando"/>
+              </w:rPr>
+              <w:t>Partie 1 – Quizz fait</w:t>
+            </w:r>
+          </w:p>
+        </w:tc>
+        <w:tc>
+          <w:tcPr>
+            <w:tcW w:w="3021" w:type="dxa"/>
+          </w:tcPr>
+          <w:p>
+            <w:pPr>
+              <w:spacing w:before="120" w:after="120"/>
+              <w:jc w:val="center"/>
+              <w:rPr>
+                <w:rFonts w:ascii="Quando" w:hAnsi="Quando"/>
+              </w:rPr>
+            </w:pPr>
+          </w:p>
+        </w:tc>
+      </w:tr>
+      <w:tr>
+        <w:tc>
+          <w:tcPr>
+            <w:tcW w:w="3020" w:type="dxa"/>
+          </w:tcPr>
+          <w:p>
+            <w:pPr>
+              <w:spacing w:before="120" w:after="120"/>
+              <w:jc w:val="center"/>
+              <w:rPr>
+                <w:rFonts w:ascii="Quando" w:hAnsi="Quando"/>
+              </w:rPr>
+            </w:pPr>
+          </w:p>
+        </w:tc>
+        <w:tc>
+          <w:tcPr>
+            <w:tcW w:w="3021" w:type="dxa"/>
+          </w:tcPr>
+          <w:p>
+            <w:pPr>
+              <w:spacing w:before="120" w:after="120"/>
+              <w:jc w:val="center"/>
+              <w:rPr>
+                <w:rFonts w:ascii="Quando" w:hAnsi="Quando"/>
+              </w:rPr>
+            </w:pPr>
+          </w:p>
+        </w:tc>
+        <w:tc>
+          <w:tcPr>
+            <w:tcW w:w="3021" w:type="dxa"/>
+          </w:tcPr>
+          <w:p>
+            <w:pPr>
+              <w:spacing w:before="120" w:after="120"/>
+              <w:jc w:val="center"/>
+              <w:rPr>
+                <w:rFonts w:ascii="Quando" w:hAnsi="Quando"/>
+              </w:rPr>
+            </w:pPr>
+          </w:p>
+        </w:tc>
+      </w:tr>
+      <w:tr>
+        <w:tc>
+          <w:tcPr>
+            <w:tcW w:w="3020" w:type="dxa"/>
+          </w:tcPr>
+          <w:p>
+            <w:pPr>
+              <w:spacing w:before="120" w:after="120"/>
+              <w:jc w:val="center"/>
+              <w:rPr>
+                <w:rFonts w:ascii="Quando" w:hAnsi="Quando"/>
+              </w:rPr>
+            </w:pPr>
+          </w:p>
+        </w:tc>
+        <w:tc>
+          <w:tcPr>
+            <w:tcW w:w="3021" w:type="dxa"/>
+          </w:tcPr>
+          <w:p>
+            <w:pPr>
+              <w:spacing w:before="120" w:after="120"/>
+              <w:jc w:val="center"/>
+              <w:rPr>
+                <w:rFonts w:ascii="Quando" w:hAnsi="Quando"/>
+              </w:rPr>
+            </w:pPr>
+          </w:p>
+        </w:tc>
+        <w:tc>
+          <w:tcPr>
+            <w:tcW w:w="3021" w:type="dxa"/>
+          </w:tcPr>
+          <w:p>
+            <w:pPr>
+              <w:spacing w:before="120" w:after="120"/>
+              <w:jc w:val="center"/>
+              <w:rPr>
+                <w:rFonts w:ascii="Quando" w:hAnsi="Quando"/>
+              </w:rPr>
+            </w:pPr>
+          </w:p>
+        </w:tc>
+      </w:tr>
+      <w:tr>
+        <w:tc>
+          <w:tcPr>
+            <w:tcW w:w="3020" w:type="dxa"/>
+          </w:tcPr>
+          <w:p>
+            <w:pPr>
+              <w:spacing w:before="120" w:after="120"/>
+              <w:jc w:val="center"/>
+              <w:rPr>
+                <w:rFonts w:ascii="Quando" w:hAnsi="Quando"/>
+              </w:rPr>
+            </w:pPr>
+          </w:p>
+        </w:tc>
+        <w:tc>
+          <w:tcPr>
+            <w:tcW w:w="3021" w:type="dxa"/>
+          </w:tcPr>
+          <w:p>
+            <w:pPr>
+              <w:spacing w:before="120" w:after="120"/>
+              <w:jc w:val="center"/>
+              <w:rPr>
+                <w:rFonts w:ascii="Quando" w:hAnsi="Quando"/>
+              </w:rPr>
+            </w:pPr>
+          </w:p>
+        </w:tc>
+        <w:tc>
+          <w:tcPr>
+            <w:tcW w:w="3021" w:type="dxa"/>
+          </w:tcPr>
+          <w:p>
+            <w:pPr>
+              <w:spacing w:before="120" w:after="120"/>
+              <w:jc w:val="center"/>
+              <w:rPr>
+                <w:rFonts w:ascii="Quando" w:hAnsi="Quando"/>
+              </w:rPr>
+            </w:pPr>
+          </w:p>
+        </w:tc>
+      </w:tr>
+      <w:tr>
+        <w:tc>
+          <w:tcPr>
+            <w:tcW w:w="3020" w:type="dxa"/>
+          </w:tcPr>
+          <w:p>
+            <w:pPr>
+              <w:spacing w:before="120" w:after="120"/>
+              <w:jc w:val="center"/>
+              <w:rPr>
+                <w:rFonts w:ascii="Quando" w:hAnsi="Quando"/>
+              </w:rPr>
+            </w:pPr>
+          </w:p>
+        </w:tc>
+        <w:tc>
+          <w:tcPr>
+            <w:tcW w:w="3021" w:type="dxa"/>
+          </w:tcPr>
+          <w:p>
+            <w:pPr>
+              <w:spacing w:before="120" w:after="120"/>
+              <w:jc w:val="center"/>
+              <w:rPr>
+                <w:rFonts w:ascii="Quando" w:hAnsi="Quando"/>
+              </w:rPr>
+            </w:pPr>
+          </w:p>
+        </w:tc>
+        <w:tc>
+          <w:tcPr>
+            <w:tcW w:w="3021" w:type="dxa"/>
+          </w:tcPr>
+          <w:p>
+            <w:pPr>
+              <w:spacing w:before="120" w:after="120"/>
+              <w:jc w:val="center"/>
+              <w:rPr>
+                <w:rFonts w:ascii="Quando" w:hAnsi="Quando"/>
+              </w:rPr>
+            </w:pPr>
+          </w:p>
+        </w:tc>
+      </w:tr>
+      <w:tr>
+        <w:tc>
+          <w:tcPr>
+            <w:tcW w:w="3020" w:type="dxa"/>
+          </w:tcPr>
+          <w:p>
+            <w:pPr>
+              <w:spacing w:before="120" w:after="120"/>
+              <w:jc w:val="center"/>
+              <w:rPr>
+                <w:rFonts w:ascii="Quando" w:hAnsi="Quando"/>
+              </w:rPr>
+            </w:pPr>
+          </w:p>
+        </w:tc>
+        <w:tc>
+          <w:tcPr>
+            <w:tcW w:w="3021" w:type="dxa"/>
+          </w:tcPr>
+          <w:p>
+            <w:pPr>
+              <w:spacing w:before="120" w:after="120"/>
+              <w:jc w:val="center"/>
+              <w:rPr>
+                <w:rFonts w:ascii="Quando" w:hAnsi="Quando"/>
+              </w:rPr>
+            </w:pPr>
+          </w:p>
+        </w:tc>
+        <w:tc>
+          <w:tcPr>
+            <w:tcW w:w="3021" w:type="dxa"/>
+          </w:tcPr>
+          <w:p>
+            <w:pPr>
+              <w:spacing w:before="120" w:after="120"/>
+              <w:jc w:val="center"/>
+              <w:rPr>
+                <w:rFonts w:ascii="Quando" w:hAnsi="Quando"/>
+              </w:rPr>
+            </w:pPr>
+          </w:p>
+        </w:tc>
+      </w:tr>
+    </w:tbl>
+    <w:p>
+      <w:pPr>
+        <w:rPr>
+          <w:rFonts w:ascii="Quando" w:hAnsi="Quando"/>
+        </w:rPr>
+      </w:pPr>
+    </w:p>
+    <w:p>
+      <w:pPr>
+        <w:rPr>
+          <w:rFonts w:ascii="Quando" w:hAnsi="Quando"/>
+        </w:rPr>
+      </w:pPr>
+    </w:p>
+    <w:p>
+      <w:pPr>
         <w:pBdr>
           <w:top w:val="single" w:sz="6" w:space="1" w:color="auto"/>
           <w:bottom w:val="single" w:sz="6" w:space="1" w:color="auto"/>
@@ -1654,7 +2137,3785 @@
           <w:rFonts w:ascii="Quando" w:hAnsi="Quando"/>
         </w:rPr>
       </w:pPr>
-    </w:p>
+      <w:r>
+        <w:rPr>
+          <w:rFonts w:ascii="Quando" w:hAnsi="Quando"/>
+        </w:rPr>
+        <w:br w:type="page"/>
+      </w:r>
+    </w:p>
+    <w:p>
+      <w:pPr>
+        <w:jc w:val="center"/>
+        <w:rPr>
+          <w:rFonts w:ascii="Quando" w:hAnsi="Quando"/>
+          <w:sz w:val="32"/>
+          <w:szCs w:val="32"/>
+        </w:rPr>
+      </w:pPr>
+      <w:r>
+        <w:rPr>
+          <w:rFonts w:ascii="Quando" w:hAnsi="Quando"/>
+          <w:sz w:val="32"/>
+          <w:szCs w:val="32"/>
+        </w:rPr>
+        <w:lastRenderedPageBreak/>
+        <w:t>Apprendre à apprendre</w:t>
+      </w:r>
+    </w:p>
+    <w:p>
+      <w:pPr>
+        <w:rPr>
+          <w:rFonts w:ascii="Quando" w:hAnsi="Quando"/>
+        </w:rPr>
+      </w:pPr>
+    </w:p>
+    <w:p>
+      <w:pPr>
+        <w:pStyle w:val="Titre1"/>
+        <w:rPr>
+          <w:rFonts w:ascii="Quando" w:hAnsi="Quando"/>
+        </w:rPr>
+      </w:pPr>
+      <w:r>
+        <w:rPr>
+          <w:rFonts w:ascii="Quando" w:hAnsi="Quando"/>
+        </w:rPr>
+        <w:t>Partie I</w:t>
+      </w:r>
+      <w:r>
+        <w:rPr>
+          <w:rFonts w:ascii="Quando" w:hAnsi="Quando"/>
+        </w:rPr>
+        <w:t xml:space="preserve"> – réalisée le 11/01/2022</w:t>
+      </w:r>
+    </w:p>
+    <w:p>
+      <w:pPr>
+        <w:rPr>
+          <w:rFonts w:ascii="Quando" w:hAnsi="Quando"/>
+        </w:rPr>
+      </w:pPr>
+    </w:p>
+    <w:p>
+      <w:pPr>
+        <w:pStyle w:val="Titre2"/>
+        <w:rPr>
+          <w:rFonts w:ascii="Quando" w:hAnsi="Quando"/>
+        </w:rPr>
+      </w:pPr>
+      <w:r>
+        <w:rPr>
+          <w:rFonts w:ascii="Quando" w:hAnsi="Quando"/>
+        </w:rPr>
+        <w:t xml:space="preserve">Introduction : </w:t>
+      </w:r>
+    </w:p>
+    <w:p/>
+    <w:p>
+      <w:pPr>
+        <w:rPr>
+          <w:rFonts w:ascii="Quando" w:hAnsi="Quando"/>
+        </w:rPr>
+      </w:pPr>
+      <w:r>
+        <w:rPr>
+          <w:rFonts w:ascii="Quando" w:hAnsi="Quando"/>
+        </w:rPr>
+        <w:t>Apprendre à apprendre dépend en fait de sa capacité propre à apprendre.</w:t>
+      </w:r>
+    </w:p>
+    <w:p>
+      <w:pPr>
+        <w:rPr>
+          <w:rFonts w:ascii="Quando" w:hAnsi="Quando"/>
+        </w:rPr>
+      </w:pPr>
+      <w:r>
+        <w:rPr>
+          <w:rFonts w:ascii="Quando" w:hAnsi="Quando"/>
+        </w:rPr>
+        <w:t>Cela est axé sur 2 points : Acquérir ET consolider.</w:t>
+      </w:r>
+    </w:p>
+    <w:p>
+      <w:pPr>
+        <w:rPr>
+          <w:rFonts w:ascii="Quando" w:hAnsi="Quando"/>
+        </w:rPr>
+      </w:pPr>
+      <w:r>
+        <w:rPr>
+          <w:rFonts w:ascii="Quando" w:hAnsi="Quando"/>
+        </w:rPr>
+        <w:t>L’un n’allant pas sans l’autre.</w:t>
+      </w:r>
+    </w:p>
+    <w:p>
+      <w:pPr>
+        <w:rPr>
+          <w:rFonts w:ascii="Quando" w:hAnsi="Quando"/>
+        </w:rPr>
+      </w:pPr>
+    </w:p>
+    <w:p>
+      <w:pPr>
+        <w:rPr>
+          <w:rFonts w:ascii="Quando" w:hAnsi="Quando"/>
+        </w:rPr>
+      </w:pPr>
+      <w:r>
+        <w:rPr>
+          <w:rFonts w:ascii="Quando" w:hAnsi="Quando"/>
+        </w:rPr>
+        <w:t>Les objectifs de cette première partie sont :</w:t>
+      </w:r>
+    </w:p>
+    <w:p>
+      <w:pPr>
+        <w:pStyle w:val="Paragraphedeliste"/>
+        <w:numPr>
+          <w:ilvl w:val="0"/>
+          <w:numId w:val="2"/>
+        </w:numPr>
+        <w:rPr>
+          <w:rFonts w:ascii="Quando" w:hAnsi="Quando"/>
+        </w:rPr>
+      </w:pPr>
+      <w:r>
+        <w:rPr>
+          <w:rFonts w:ascii="Quando" w:hAnsi="Quando"/>
+        </w:rPr>
+        <w:t>Se préparer à apprendre</w:t>
+      </w:r>
+    </w:p>
+    <w:p>
+      <w:pPr>
+        <w:pStyle w:val="Paragraphedeliste"/>
+        <w:numPr>
+          <w:ilvl w:val="0"/>
+          <w:numId w:val="2"/>
+        </w:numPr>
+        <w:rPr>
+          <w:rFonts w:ascii="Quando" w:hAnsi="Quando"/>
+        </w:rPr>
+      </w:pPr>
+      <w:r>
+        <w:rPr>
+          <w:rFonts w:ascii="Quando" w:hAnsi="Quando"/>
+        </w:rPr>
+        <w:t>Définir sa stratégie</w:t>
+      </w:r>
+    </w:p>
+    <w:p>
+      <w:pPr>
+        <w:pStyle w:val="Paragraphedeliste"/>
+        <w:numPr>
+          <w:ilvl w:val="0"/>
+          <w:numId w:val="2"/>
+        </w:numPr>
+        <w:rPr>
+          <w:rFonts w:ascii="Quando" w:hAnsi="Quando"/>
+        </w:rPr>
+      </w:pPr>
+      <w:r>
+        <w:rPr>
+          <w:rFonts w:ascii="Quando" w:hAnsi="Quando"/>
+        </w:rPr>
+        <w:t>Créer son plan d’apprentissage</w:t>
+      </w:r>
+    </w:p>
+    <w:p>
+      <w:pPr>
+        <w:pStyle w:val="Paragraphedeliste"/>
+        <w:numPr>
+          <w:ilvl w:val="0"/>
+          <w:numId w:val="2"/>
+        </w:numPr>
+        <w:rPr>
+          <w:rFonts w:ascii="Quando" w:hAnsi="Quando"/>
+        </w:rPr>
+      </w:pPr>
+      <w:r>
+        <w:rPr>
+          <w:rFonts w:ascii="Quando" w:hAnsi="Quando"/>
+        </w:rPr>
+        <w:t>Maximiser son apprentissage</w:t>
+      </w:r>
+    </w:p>
+    <w:p>
+      <w:pPr>
+        <w:rPr>
+          <w:rFonts w:ascii="Quando" w:hAnsi="Quando"/>
+        </w:rPr>
+      </w:pPr>
+    </w:p>
+    <w:p>
+      <w:pPr>
+        <w:pStyle w:val="Titre2"/>
+        <w:rPr>
+          <w:rFonts w:ascii="Quando" w:hAnsi="Quando"/>
+        </w:rPr>
+      </w:pPr>
+      <w:r>
+        <w:rPr>
+          <w:rFonts w:ascii="Quando" w:hAnsi="Quando"/>
+        </w:rPr>
+        <w:t>Chapitre I</w:t>
+      </w:r>
+      <w:r>
+        <w:rPr>
+          <w:rFonts w:ascii="Quando" w:hAnsi="Quando"/>
+        </w:rPr>
+        <w:t xml:space="preserve"> – Engagement et apprentissage</w:t>
+      </w:r>
+    </w:p>
+    <w:p>
+      <w:pPr>
+        <w:rPr>
+          <w:rFonts w:ascii="Quando" w:hAnsi="Quando"/>
+        </w:rPr>
+      </w:pPr>
+    </w:p>
+    <w:p>
+      <w:pPr>
+        <w:rPr>
+          <w:rFonts w:ascii="Quando" w:hAnsi="Quando"/>
+        </w:rPr>
+      </w:pPr>
+      <w:r>
+        <w:rPr>
+          <w:rFonts w:ascii="Quando" w:hAnsi="Quando"/>
+        </w:rPr>
+        <w:t>Les objectifs sont donc d’acquérir les 4 points vus ci-dessus.</w:t>
+      </w:r>
+    </w:p>
+    <w:p>
+      <w:pPr>
+        <w:rPr>
+          <w:rFonts w:ascii="Quando" w:hAnsi="Quando"/>
+        </w:rPr>
+      </w:pPr>
+    </w:p>
+    <w:p>
+      <w:pPr>
+        <w:rPr>
+          <w:rFonts w:ascii="Quando" w:hAnsi="Quando"/>
+        </w:rPr>
+      </w:pPr>
+      <w:r>
+        <w:rPr>
+          <w:rFonts w:ascii="Quando" w:hAnsi="Quando"/>
+        </w:rPr>
+        <w:t xml:space="preserve">Remarque : si les exercices ne sont pas obligatoires vu que personne ne va venir voir </w:t>
+      </w:r>
+      <w:r>
+        <w:rPr>
+          <w:rFonts w:ascii="Quando" w:hAnsi="Quando"/>
+        </w:rPr>
+        <w:t>au-dessus</w:t>
+      </w:r>
+      <w:r>
+        <w:rPr>
+          <w:rFonts w:ascii="Quando" w:hAnsi="Quando"/>
+        </w:rPr>
+        <w:t xml:space="preserve"> de notre épaule si ils sont fait, il est cependant très fortement recommandé de les faire.</w:t>
+      </w:r>
+    </w:p>
+    <w:p>
+      <w:pPr>
+        <w:rPr>
+          <w:rFonts w:ascii="Quando" w:hAnsi="Quando"/>
+        </w:rPr>
+      </w:pPr>
+      <w:r>
+        <w:rPr>
+          <w:rFonts w:ascii="Quando" w:hAnsi="Quando"/>
+        </w:rPr>
+        <w:t>Mais cela dépend du type d’apprenant que l’on est.</w:t>
+      </w:r>
+    </w:p>
+    <w:p>
+      <w:pPr>
+        <w:rPr>
+          <w:rFonts w:ascii="Quando" w:hAnsi="Quando"/>
+        </w:rPr>
+      </w:pPr>
+      <w:r>
+        <w:rPr>
+          <w:rFonts w:ascii="Quando" w:hAnsi="Quando"/>
+        </w:rPr>
+        <w:t>Il existe 4 types d’apprenants :</w:t>
+      </w:r>
+    </w:p>
+    <w:p>
+      <w:pPr>
+        <w:rPr>
+          <w:rFonts w:ascii="Quando" w:hAnsi="Quando"/>
+        </w:rPr>
+      </w:pPr>
+    </w:p>
+    <w:tbl>
+      <w:tblPr>
+        <w:tblStyle w:val="Grilledutableau"/>
+        <w:tblW w:w="0" w:type="auto"/>
+        <w:jc w:val="center"/>
+        <w:tblLook w:val="04A0" w:firstRow="1" w:lastRow="0" w:firstColumn="1" w:lastColumn="0" w:noHBand="0" w:noVBand="1"/>
+      </w:tblPr>
+      <w:tblGrid>
+        <w:gridCol w:w="3020"/>
+        <w:gridCol w:w="3021"/>
+        <w:gridCol w:w="3021"/>
+      </w:tblGrid>
+      <w:tr>
+        <w:trPr>
+          <w:jc w:val="center"/>
+        </w:trPr>
+        <w:tc>
+          <w:tcPr>
+            <w:tcW w:w="3020" w:type="dxa"/>
+            <w:vAlign w:val="center"/>
+          </w:tcPr>
+          <w:p>
+            <w:pPr>
+              <w:jc w:val="center"/>
+              <w:rPr>
+                <w:rFonts w:ascii="Quando" w:hAnsi="Quando"/>
+              </w:rPr>
+            </w:pPr>
+            <w:r>
+              <w:rPr>
+                <w:rFonts w:ascii="Quando" w:hAnsi="Quando"/>
+              </w:rPr>
+              <w:t>Type</w:t>
+            </w:r>
+          </w:p>
+        </w:tc>
+        <w:tc>
+          <w:tcPr>
+            <w:tcW w:w="3021" w:type="dxa"/>
+            <w:vAlign w:val="center"/>
+          </w:tcPr>
+          <w:p>
+            <w:pPr>
+              <w:jc w:val="center"/>
+              <w:rPr>
+                <w:rFonts w:ascii="Quando" w:hAnsi="Quando"/>
+              </w:rPr>
+            </w:pPr>
+            <w:r>
+              <w:rPr>
+                <w:rFonts w:ascii="Quando" w:hAnsi="Quando"/>
+              </w:rPr>
+              <w:t>Ce qu’il veut</w:t>
+            </w:r>
+          </w:p>
+        </w:tc>
+        <w:tc>
+          <w:tcPr>
+            <w:tcW w:w="3021" w:type="dxa"/>
+            <w:vAlign w:val="center"/>
+          </w:tcPr>
+          <w:p>
+            <w:pPr>
+              <w:jc w:val="center"/>
+              <w:rPr>
+                <w:rFonts w:ascii="Quando" w:hAnsi="Quando"/>
+              </w:rPr>
+            </w:pPr>
+            <w:r>
+              <w:rPr>
+                <w:rFonts w:ascii="Quando" w:hAnsi="Quando"/>
+              </w:rPr>
+              <w:t>Ce qu’il néglige</w:t>
+            </w:r>
+          </w:p>
+        </w:tc>
+      </w:tr>
+      <w:tr>
+        <w:trPr>
+          <w:jc w:val="center"/>
+        </w:trPr>
+        <w:tc>
+          <w:tcPr>
+            <w:tcW w:w="3020" w:type="dxa"/>
+            <w:vAlign w:val="center"/>
+          </w:tcPr>
+          <w:p>
+            <w:pPr>
+              <w:jc w:val="center"/>
+              <w:rPr>
+                <w:rFonts w:ascii="Quando" w:hAnsi="Quando"/>
+              </w:rPr>
+            </w:pPr>
+            <w:r>
+              <w:rPr>
+                <w:rFonts w:ascii="Quando" w:hAnsi="Quando"/>
+              </w:rPr>
+              <w:t>1 – le curieux</w:t>
+            </w:r>
+          </w:p>
+        </w:tc>
+        <w:tc>
+          <w:tcPr>
+            <w:tcW w:w="3021" w:type="dxa"/>
+            <w:vAlign w:val="center"/>
+          </w:tcPr>
+          <w:p>
+            <w:pPr>
+              <w:jc w:val="center"/>
+              <w:rPr>
+                <w:rFonts w:ascii="Quando" w:hAnsi="Quando"/>
+              </w:rPr>
+            </w:pPr>
+            <w:r>
+              <w:rPr>
+                <w:rFonts w:ascii="Quando" w:hAnsi="Quando"/>
+              </w:rPr>
+              <w:t>Vidéos uniquement</w:t>
+            </w:r>
+          </w:p>
+        </w:tc>
+        <w:tc>
+          <w:tcPr>
+            <w:tcW w:w="3021" w:type="dxa"/>
+            <w:vAlign w:val="center"/>
+          </w:tcPr>
+          <w:p>
+            <w:pPr>
+              <w:jc w:val="center"/>
+              <w:rPr>
+                <w:rFonts w:ascii="Quando" w:hAnsi="Quando"/>
+              </w:rPr>
+            </w:pPr>
+            <w:r>
+              <w:rPr>
+                <w:rFonts w:ascii="Quando" w:hAnsi="Quando"/>
+              </w:rPr>
+              <w:t>Tout le reste</w:t>
+            </w:r>
+          </w:p>
+        </w:tc>
+      </w:tr>
+      <w:tr>
+        <w:trPr>
+          <w:jc w:val="center"/>
+        </w:trPr>
+        <w:tc>
+          <w:tcPr>
+            <w:tcW w:w="3020" w:type="dxa"/>
+            <w:vAlign w:val="center"/>
+          </w:tcPr>
+          <w:p>
+            <w:pPr>
+              <w:jc w:val="center"/>
+              <w:rPr>
+                <w:rFonts w:ascii="Quando" w:hAnsi="Quando"/>
+              </w:rPr>
+            </w:pPr>
+            <w:r>
+              <w:rPr>
+                <w:rFonts w:ascii="Quando" w:hAnsi="Quando"/>
+              </w:rPr>
+              <w:t xml:space="preserve">2 </w:t>
+            </w:r>
+            <w:r>
+              <w:rPr>
+                <w:rFonts w:ascii="Quando" w:hAnsi="Quando"/>
+              </w:rPr>
+              <w:t>–</w:t>
+            </w:r>
+            <w:r>
+              <w:rPr>
+                <w:rFonts w:ascii="Quando" w:hAnsi="Quando"/>
+              </w:rPr>
+              <w:t xml:space="preserve"> </w:t>
+            </w:r>
+            <w:r>
+              <w:rPr>
+                <w:rFonts w:ascii="Quando" w:hAnsi="Quando"/>
+              </w:rPr>
+              <w:t>le participant</w:t>
+            </w:r>
+          </w:p>
+        </w:tc>
+        <w:tc>
+          <w:tcPr>
+            <w:tcW w:w="3021" w:type="dxa"/>
+            <w:vAlign w:val="center"/>
+          </w:tcPr>
+          <w:p>
+            <w:pPr>
+              <w:jc w:val="center"/>
+              <w:rPr>
+                <w:rFonts w:ascii="Quando" w:hAnsi="Quando"/>
+              </w:rPr>
+            </w:pPr>
+            <w:r>
+              <w:rPr>
+                <w:rFonts w:ascii="Quando" w:hAnsi="Quando"/>
+              </w:rPr>
+              <w:t>Vidéos + textes + évaluations</w:t>
+            </w:r>
+          </w:p>
+        </w:tc>
+        <w:tc>
+          <w:tcPr>
+            <w:tcW w:w="3021" w:type="dxa"/>
+            <w:vAlign w:val="center"/>
+          </w:tcPr>
+          <w:p>
+            <w:pPr>
+              <w:jc w:val="center"/>
+              <w:rPr>
+                <w:rFonts w:ascii="Quando" w:hAnsi="Quando"/>
+              </w:rPr>
+            </w:pPr>
+            <w:r>
+              <w:rPr>
+                <w:rFonts w:ascii="Quando" w:hAnsi="Quando"/>
+              </w:rPr>
+              <w:t>Exercices proposés</w:t>
+            </w:r>
+          </w:p>
+        </w:tc>
+      </w:tr>
+      <w:tr>
+        <w:trPr>
+          <w:jc w:val="center"/>
+        </w:trPr>
+        <w:tc>
+          <w:tcPr>
+            <w:tcW w:w="3020" w:type="dxa"/>
+            <w:vAlign w:val="center"/>
+          </w:tcPr>
+          <w:p>
+            <w:pPr>
+              <w:jc w:val="center"/>
+              <w:rPr>
+                <w:rFonts w:ascii="Quando" w:hAnsi="Quando"/>
+              </w:rPr>
+            </w:pPr>
+            <w:r>
+              <w:rPr>
+                <w:rFonts w:ascii="Quando" w:hAnsi="Quando"/>
+              </w:rPr>
+              <w:t xml:space="preserve">3 </w:t>
+            </w:r>
+            <w:r>
+              <w:rPr>
+                <w:rFonts w:ascii="Quando" w:hAnsi="Quando"/>
+              </w:rPr>
+              <w:t>–</w:t>
+            </w:r>
+            <w:r>
+              <w:rPr>
+                <w:rFonts w:ascii="Quando" w:hAnsi="Quando"/>
+              </w:rPr>
+              <w:t xml:space="preserve"> </w:t>
+            </w:r>
+            <w:r>
+              <w:rPr>
+                <w:rFonts w:ascii="Quando" w:hAnsi="Quando"/>
+              </w:rPr>
+              <w:t>l’actif</w:t>
+            </w:r>
+          </w:p>
+        </w:tc>
+        <w:tc>
+          <w:tcPr>
+            <w:tcW w:w="3021" w:type="dxa"/>
+            <w:vAlign w:val="center"/>
+          </w:tcPr>
+          <w:p>
+            <w:pPr>
+              <w:jc w:val="center"/>
+              <w:rPr>
+                <w:rFonts w:ascii="Quando" w:hAnsi="Quando"/>
+              </w:rPr>
+            </w:pPr>
+            <w:r>
+              <w:rPr>
+                <w:rFonts w:ascii="Quando" w:hAnsi="Quando"/>
+              </w:rPr>
+              <w:t>Tout faire</w:t>
+            </w:r>
+          </w:p>
+        </w:tc>
+        <w:tc>
+          <w:tcPr>
+            <w:tcW w:w="3021" w:type="dxa"/>
+            <w:vAlign w:val="center"/>
+          </w:tcPr>
+          <w:p>
+            <w:pPr>
+              <w:jc w:val="center"/>
+              <w:rPr>
+                <w:rFonts w:ascii="Quando" w:hAnsi="Quando"/>
+              </w:rPr>
+            </w:pPr>
+          </w:p>
+        </w:tc>
+      </w:tr>
+      <w:tr>
+        <w:trPr>
+          <w:jc w:val="center"/>
+        </w:trPr>
+        <w:tc>
+          <w:tcPr>
+            <w:tcW w:w="3020" w:type="dxa"/>
+            <w:vAlign w:val="center"/>
+          </w:tcPr>
+          <w:p>
+            <w:pPr>
+              <w:jc w:val="center"/>
+              <w:rPr>
+                <w:rFonts w:ascii="Quando" w:hAnsi="Quando"/>
+              </w:rPr>
+            </w:pPr>
+            <w:r>
+              <w:rPr>
+                <w:rFonts w:ascii="Quando" w:hAnsi="Quando"/>
+              </w:rPr>
+              <w:t xml:space="preserve">4 – le </w:t>
+            </w:r>
+            <w:proofErr w:type="spellStart"/>
+            <w:r>
+              <w:rPr>
+                <w:rFonts w:ascii="Quando" w:hAnsi="Quando"/>
+              </w:rPr>
+              <w:t>hardCore</w:t>
+            </w:r>
+            <w:proofErr w:type="spellEnd"/>
+          </w:p>
+        </w:tc>
+        <w:tc>
+          <w:tcPr>
+            <w:tcW w:w="3021" w:type="dxa"/>
+            <w:vAlign w:val="center"/>
+          </w:tcPr>
+          <w:p>
+            <w:pPr>
+              <w:jc w:val="center"/>
+              <w:rPr>
+                <w:rFonts w:ascii="Quando" w:hAnsi="Quando"/>
+              </w:rPr>
+            </w:pPr>
+            <w:r>
+              <w:rPr>
+                <w:rFonts w:ascii="Quando" w:hAnsi="Quando"/>
+              </w:rPr>
+              <w:t xml:space="preserve">Tout faire et même plus (revenir sur les cours, transmettre </w:t>
+            </w:r>
+            <w:proofErr w:type="spellStart"/>
+            <w:r>
+              <w:rPr>
+                <w:rFonts w:ascii="Quando" w:hAnsi="Quando"/>
+              </w:rPr>
+              <w:t>etc</w:t>
+            </w:r>
+            <w:proofErr w:type="spellEnd"/>
+            <w:r>
+              <w:rPr>
+                <w:rFonts w:ascii="Quando" w:hAnsi="Quando"/>
+              </w:rPr>
+              <w:t>)</w:t>
+            </w:r>
+          </w:p>
+        </w:tc>
+        <w:tc>
+          <w:tcPr>
+            <w:tcW w:w="3021" w:type="dxa"/>
+            <w:vAlign w:val="center"/>
+          </w:tcPr>
+          <w:p>
+            <w:pPr>
+              <w:jc w:val="center"/>
+              <w:rPr>
+                <w:rFonts w:ascii="Quando" w:hAnsi="Quando"/>
+              </w:rPr>
+            </w:pPr>
+          </w:p>
+        </w:tc>
+      </w:tr>
+    </w:tbl>
+    <w:p>
+      <w:pPr>
+        <w:rPr>
+          <w:rFonts w:ascii="Quando" w:hAnsi="Quando"/>
+        </w:rPr>
+      </w:pPr>
+    </w:p>
+    <w:p>
+      <w:pPr>
+        <w:rPr>
+          <w:rFonts w:ascii="Quando" w:hAnsi="Quando"/>
+        </w:rPr>
+      </w:pPr>
+      <w:r>
+        <w:rPr>
+          <w:rFonts w:ascii="Quando" w:hAnsi="Quando"/>
+        </w:rPr>
+        <w:lastRenderedPageBreak/>
+        <w:t>De manière évidente il est recommandé d’être le niveau 3.</w:t>
+      </w:r>
+    </w:p>
+    <w:p>
+      <w:pPr>
+        <w:rPr>
+          <w:rFonts w:ascii="Quando" w:hAnsi="Quando"/>
+        </w:rPr>
+      </w:pPr>
+      <w:r>
+        <w:rPr>
+          <w:rFonts w:ascii="Quando" w:hAnsi="Quando"/>
+        </w:rPr>
+        <w:t>De ce niveau d’engagement va également dépendre du temps qu’il va accorder aux différents chapitres :</w:t>
+      </w:r>
+    </w:p>
+    <w:p>
+      <w:pPr>
+        <w:rPr>
+          <w:rFonts w:ascii="Quando" w:hAnsi="Quando"/>
+        </w:rPr>
+      </w:pPr>
+    </w:p>
+    <w:tbl>
+      <w:tblPr>
+        <w:tblStyle w:val="Grilledutableau"/>
+        <w:tblW w:w="0" w:type="auto"/>
+        <w:jc w:val="center"/>
+        <w:tblLook w:val="04A0" w:firstRow="1" w:lastRow="0" w:firstColumn="1" w:lastColumn="0" w:noHBand="0" w:noVBand="1"/>
+      </w:tblPr>
+      <w:tblGrid>
+        <w:gridCol w:w="2265"/>
+        <w:gridCol w:w="2265"/>
+        <w:gridCol w:w="2266"/>
+        <w:gridCol w:w="2266"/>
+      </w:tblGrid>
+      <w:tr>
+        <w:trPr>
+          <w:jc w:val="center"/>
+        </w:trPr>
+        <w:tc>
+          <w:tcPr>
+            <w:tcW w:w="2265" w:type="dxa"/>
+            <w:vAlign w:val="center"/>
+          </w:tcPr>
+          <w:p>
+            <w:pPr>
+              <w:jc w:val="center"/>
+              <w:rPr>
+                <w:rFonts w:ascii="Quando" w:hAnsi="Quando"/>
+              </w:rPr>
+            </w:pPr>
+            <w:r>
+              <w:rPr>
+                <w:rFonts w:ascii="Quando" w:hAnsi="Quando"/>
+              </w:rPr>
+              <w:t>Niveau</w:t>
+            </w:r>
+          </w:p>
+        </w:tc>
+        <w:tc>
+          <w:tcPr>
+            <w:tcW w:w="2265" w:type="dxa"/>
+            <w:vAlign w:val="center"/>
+          </w:tcPr>
+          <w:p>
+            <w:pPr>
+              <w:jc w:val="center"/>
+              <w:rPr>
+                <w:rFonts w:ascii="Quando" w:hAnsi="Quando"/>
+              </w:rPr>
+            </w:pPr>
+            <w:r>
+              <w:rPr>
+                <w:rFonts w:ascii="Quando" w:hAnsi="Quando"/>
+              </w:rPr>
+              <w:t>Période</w:t>
+            </w:r>
+          </w:p>
+        </w:tc>
+        <w:tc>
+          <w:tcPr>
+            <w:tcW w:w="2266" w:type="dxa"/>
+            <w:vAlign w:val="center"/>
+          </w:tcPr>
+          <w:p>
+            <w:pPr>
+              <w:jc w:val="center"/>
+              <w:rPr>
+                <w:rFonts w:ascii="Quando" w:hAnsi="Quando"/>
+              </w:rPr>
+            </w:pPr>
+            <w:r>
+              <w:rPr>
+                <w:rFonts w:ascii="Quando" w:hAnsi="Quando"/>
+              </w:rPr>
+              <w:t>Découpage</w:t>
+            </w:r>
+          </w:p>
+        </w:tc>
+        <w:tc>
+          <w:tcPr>
+            <w:tcW w:w="2266" w:type="dxa"/>
+            <w:vAlign w:val="center"/>
+          </w:tcPr>
+          <w:p>
+            <w:pPr>
+              <w:jc w:val="center"/>
+              <w:rPr>
+                <w:rFonts w:ascii="Quando" w:hAnsi="Quando"/>
+              </w:rPr>
+            </w:pPr>
+            <w:r>
+              <w:rPr>
+                <w:rFonts w:ascii="Quando" w:hAnsi="Quando"/>
+              </w:rPr>
+              <w:t>Durée par séance</w:t>
+            </w:r>
+          </w:p>
+        </w:tc>
+      </w:tr>
+      <w:tr>
+        <w:trPr>
+          <w:jc w:val="center"/>
+        </w:trPr>
+        <w:tc>
+          <w:tcPr>
+            <w:tcW w:w="2265" w:type="dxa"/>
+            <w:vAlign w:val="center"/>
+          </w:tcPr>
+          <w:p>
+            <w:pPr>
+              <w:jc w:val="center"/>
+              <w:rPr>
+                <w:rFonts w:ascii="Quando" w:hAnsi="Quando"/>
+              </w:rPr>
+            </w:pPr>
+            <w:r>
+              <w:rPr>
+                <w:rFonts w:ascii="Quando" w:hAnsi="Quando"/>
+              </w:rPr>
+              <w:t>1</w:t>
+            </w:r>
+          </w:p>
+        </w:tc>
+        <w:tc>
+          <w:tcPr>
+            <w:tcW w:w="2265" w:type="dxa"/>
+            <w:vAlign w:val="center"/>
+          </w:tcPr>
+          <w:p>
+            <w:pPr>
+              <w:jc w:val="center"/>
+              <w:rPr>
+                <w:rFonts w:ascii="Quando" w:hAnsi="Quando"/>
+              </w:rPr>
+            </w:pPr>
+            <w:r>
+              <w:rPr>
+                <w:rFonts w:ascii="Quando" w:hAnsi="Quando"/>
+              </w:rPr>
+              <w:t>1 jour</w:t>
+            </w:r>
+          </w:p>
+        </w:tc>
+        <w:tc>
+          <w:tcPr>
+            <w:tcW w:w="2266" w:type="dxa"/>
+            <w:vAlign w:val="center"/>
+          </w:tcPr>
+          <w:p>
+            <w:pPr>
+              <w:jc w:val="center"/>
+              <w:rPr>
+                <w:rFonts w:ascii="Quando" w:hAnsi="Quando"/>
+              </w:rPr>
+            </w:pPr>
+            <w:r>
+              <w:rPr>
+                <w:rFonts w:ascii="Quando" w:hAnsi="Quando"/>
+              </w:rPr>
+              <w:t>1 ou 2 séances</w:t>
+            </w:r>
+          </w:p>
+        </w:tc>
+        <w:tc>
+          <w:tcPr>
+            <w:tcW w:w="2266" w:type="dxa"/>
+            <w:vAlign w:val="center"/>
+          </w:tcPr>
+          <w:p>
+            <w:pPr>
+              <w:jc w:val="center"/>
+              <w:rPr>
+                <w:rFonts w:ascii="Quando" w:hAnsi="Quando"/>
+              </w:rPr>
+            </w:pPr>
+            <w:r>
+              <w:rPr>
+                <w:rFonts w:ascii="Quando" w:hAnsi="Quando"/>
+              </w:rPr>
+              <w:t>30 min à 1 heure</w:t>
+            </w:r>
+          </w:p>
+        </w:tc>
+      </w:tr>
+      <w:tr>
+        <w:trPr>
+          <w:jc w:val="center"/>
+        </w:trPr>
+        <w:tc>
+          <w:tcPr>
+            <w:tcW w:w="2265" w:type="dxa"/>
+            <w:vAlign w:val="center"/>
+          </w:tcPr>
+          <w:p>
+            <w:pPr>
+              <w:jc w:val="center"/>
+              <w:rPr>
+                <w:rFonts w:ascii="Quando" w:hAnsi="Quando"/>
+              </w:rPr>
+            </w:pPr>
+            <w:r>
+              <w:rPr>
+                <w:rFonts w:ascii="Quando" w:hAnsi="Quando"/>
+              </w:rPr>
+              <w:t>2</w:t>
+            </w:r>
+          </w:p>
+        </w:tc>
+        <w:tc>
+          <w:tcPr>
+            <w:tcW w:w="2265" w:type="dxa"/>
+            <w:vAlign w:val="center"/>
+          </w:tcPr>
+          <w:p>
+            <w:pPr>
+              <w:jc w:val="center"/>
+              <w:rPr>
+                <w:rFonts w:ascii="Quando" w:hAnsi="Quando"/>
+              </w:rPr>
+            </w:pPr>
+            <w:r>
+              <w:rPr>
+                <w:rFonts w:ascii="Quando" w:hAnsi="Quando"/>
+              </w:rPr>
+              <w:t>3 jours</w:t>
+            </w:r>
+          </w:p>
+        </w:tc>
+        <w:tc>
+          <w:tcPr>
+            <w:tcW w:w="2266" w:type="dxa"/>
+            <w:vAlign w:val="center"/>
+          </w:tcPr>
+          <w:p>
+            <w:pPr>
+              <w:jc w:val="center"/>
+              <w:rPr>
+                <w:rFonts w:ascii="Quando" w:hAnsi="Quando"/>
+              </w:rPr>
+            </w:pPr>
+            <w:r>
+              <w:rPr>
+                <w:rFonts w:ascii="Quando" w:hAnsi="Quando"/>
+              </w:rPr>
+              <w:t>3 à 6 séances</w:t>
+            </w:r>
+          </w:p>
+        </w:tc>
+        <w:tc>
+          <w:tcPr>
+            <w:tcW w:w="2266" w:type="dxa"/>
+            <w:vAlign w:val="center"/>
+          </w:tcPr>
+          <w:p>
+            <w:pPr>
+              <w:jc w:val="center"/>
+              <w:rPr>
+                <w:rFonts w:ascii="Quando" w:hAnsi="Quando"/>
+              </w:rPr>
+            </w:pPr>
+            <w:r>
+              <w:rPr>
+                <w:rFonts w:ascii="Quando" w:hAnsi="Quando"/>
+              </w:rPr>
+              <w:t>30 min à 1heure</w:t>
+            </w:r>
+          </w:p>
+        </w:tc>
+      </w:tr>
+      <w:tr>
+        <w:trPr>
+          <w:jc w:val="center"/>
+        </w:trPr>
+        <w:tc>
+          <w:tcPr>
+            <w:tcW w:w="2265" w:type="dxa"/>
+            <w:vAlign w:val="center"/>
+          </w:tcPr>
+          <w:p>
+            <w:pPr>
+              <w:jc w:val="center"/>
+              <w:rPr>
+                <w:rFonts w:ascii="Quando" w:hAnsi="Quando"/>
+              </w:rPr>
+            </w:pPr>
+            <w:r>
+              <w:rPr>
+                <w:rFonts w:ascii="Quando" w:hAnsi="Quando"/>
+              </w:rPr>
+              <w:t>3</w:t>
+            </w:r>
+          </w:p>
+        </w:tc>
+        <w:tc>
+          <w:tcPr>
+            <w:tcW w:w="2265" w:type="dxa"/>
+            <w:vAlign w:val="center"/>
+          </w:tcPr>
+          <w:p>
+            <w:pPr>
+              <w:jc w:val="center"/>
+              <w:rPr>
+                <w:rFonts w:ascii="Quando" w:hAnsi="Quando"/>
+              </w:rPr>
+            </w:pPr>
+            <w:r>
+              <w:rPr>
+                <w:rFonts w:ascii="Quando" w:hAnsi="Quando"/>
+              </w:rPr>
+              <w:t>1 semaine</w:t>
+            </w:r>
+          </w:p>
+        </w:tc>
+        <w:tc>
+          <w:tcPr>
+            <w:tcW w:w="2266" w:type="dxa"/>
+            <w:vAlign w:val="center"/>
+          </w:tcPr>
+          <w:p>
+            <w:pPr>
+              <w:jc w:val="center"/>
+              <w:rPr>
+                <w:rFonts w:ascii="Quando" w:hAnsi="Quando"/>
+              </w:rPr>
+            </w:pPr>
+            <w:r>
+              <w:rPr>
+                <w:rFonts w:ascii="Quando" w:hAnsi="Quando"/>
+              </w:rPr>
+              <w:t>12 à 18 séances</w:t>
+            </w:r>
+          </w:p>
+        </w:tc>
+        <w:tc>
+          <w:tcPr>
+            <w:tcW w:w="2266" w:type="dxa"/>
+            <w:vAlign w:val="center"/>
+          </w:tcPr>
+          <w:p>
+            <w:pPr>
+              <w:jc w:val="center"/>
+              <w:rPr>
+                <w:rFonts w:ascii="Quando" w:hAnsi="Quando"/>
+              </w:rPr>
+            </w:pPr>
+            <w:r>
+              <w:rPr>
+                <w:rFonts w:ascii="Quando" w:hAnsi="Quando"/>
+              </w:rPr>
+              <w:t>20 à 30 min</w:t>
+            </w:r>
+          </w:p>
+        </w:tc>
+      </w:tr>
+      <w:tr>
+        <w:trPr>
+          <w:jc w:val="center"/>
+        </w:trPr>
+        <w:tc>
+          <w:tcPr>
+            <w:tcW w:w="2265" w:type="dxa"/>
+            <w:vAlign w:val="center"/>
+          </w:tcPr>
+          <w:p>
+            <w:pPr>
+              <w:jc w:val="center"/>
+              <w:rPr>
+                <w:rFonts w:ascii="Quando" w:hAnsi="Quando"/>
+              </w:rPr>
+            </w:pPr>
+            <w:r>
+              <w:rPr>
+                <w:rFonts w:ascii="Quando" w:hAnsi="Quando"/>
+              </w:rPr>
+              <w:t>4</w:t>
+            </w:r>
+          </w:p>
+        </w:tc>
+        <w:tc>
+          <w:tcPr>
+            <w:tcW w:w="2265" w:type="dxa"/>
+            <w:vAlign w:val="center"/>
+          </w:tcPr>
+          <w:p>
+            <w:pPr>
+              <w:jc w:val="center"/>
+              <w:rPr>
+                <w:rFonts w:ascii="Quando" w:hAnsi="Quando"/>
+              </w:rPr>
+            </w:pPr>
+            <w:r>
+              <w:rPr>
+                <w:rFonts w:ascii="Quando" w:hAnsi="Quando"/>
+              </w:rPr>
+              <w:t>2 semaines et +</w:t>
+            </w:r>
+          </w:p>
+        </w:tc>
+        <w:tc>
+          <w:tcPr>
+            <w:tcW w:w="2266" w:type="dxa"/>
+            <w:vAlign w:val="center"/>
+          </w:tcPr>
+          <w:p>
+            <w:pPr>
+              <w:jc w:val="center"/>
+              <w:rPr>
+                <w:rFonts w:ascii="Quando" w:hAnsi="Quando"/>
+              </w:rPr>
+            </w:pPr>
+            <w:r>
+              <w:rPr>
+                <w:rFonts w:ascii="Quando" w:hAnsi="Quando"/>
+              </w:rPr>
+              <w:t>+20 séances</w:t>
+            </w:r>
+          </w:p>
+        </w:tc>
+        <w:tc>
+          <w:tcPr>
+            <w:tcW w:w="2266" w:type="dxa"/>
+            <w:vAlign w:val="center"/>
+          </w:tcPr>
+          <w:p>
+            <w:pPr>
+              <w:jc w:val="center"/>
+              <w:rPr>
+                <w:rFonts w:ascii="Quando" w:hAnsi="Quando"/>
+              </w:rPr>
+            </w:pPr>
+            <w:r>
+              <w:rPr>
+                <w:rFonts w:ascii="Quando" w:hAnsi="Quando"/>
+              </w:rPr>
+              <w:t>20 à 30 min</w:t>
+            </w:r>
+          </w:p>
+        </w:tc>
+      </w:tr>
+    </w:tbl>
+    <w:p>
+      <w:pPr>
+        <w:rPr>
+          <w:rFonts w:ascii="Quando" w:hAnsi="Quando"/>
+        </w:rPr>
+      </w:pPr>
+      <w:r>
+        <w:rPr>
+          <w:rFonts w:ascii="Quando" w:hAnsi="Quando"/>
+        </w:rPr>
+        <w:t xml:space="preserve"> </w:t>
+      </w:r>
+    </w:p>
+    <w:p>
+      <w:pPr>
+        <w:rPr>
+          <w:rFonts w:ascii="Quando" w:hAnsi="Quando"/>
+        </w:rPr>
+      </w:pPr>
+      <w:r>
+        <w:rPr>
+          <w:rFonts w:ascii="Quando" w:hAnsi="Quando"/>
+        </w:rPr>
+        <w:t xml:space="preserve">C’est en vue de ce tableau qu’il est donc nécessaire de </w:t>
+      </w:r>
+      <w:r>
+        <w:rPr>
+          <w:rFonts w:ascii="Quando" w:hAnsi="Quando"/>
+        </w:rPr>
+        <w:t xml:space="preserve">se donner des dates butoirs </w:t>
+      </w:r>
+      <w:r>
+        <w:rPr>
+          <w:rFonts w:ascii="Quando" w:hAnsi="Quando"/>
+          <w:highlight w:val="yellow"/>
+        </w:rPr>
+        <w:t>réalistes</w:t>
+      </w:r>
+      <w:r>
+        <w:rPr>
+          <w:rFonts w:ascii="Quando" w:hAnsi="Quando"/>
+        </w:rPr>
+        <w:t xml:space="preserve"> en fonction du type d’engagement et de booker son agenda pour coller au mieux au planning.</w:t>
+      </w:r>
+    </w:p>
+    <w:p>
+      <w:pPr>
+        <w:rPr>
+          <w:rFonts w:ascii="Quando" w:hAnsi="Quando"/>
+        </w:rPr>
+      </w:pPr>
+    </w:p>
+    <w:p>
+      <w:pPr>
+        <w:pStyle w:val="Titre2"/>
+        <w:rPr>
+          <w:rFonts w:ascii="Quando" w:hAnsi="Quando"/>
+        </w:rPr>
+      </w:pPr>
+      <w:r>
+        <w:rPr>
+          <w:rFonts w:ascii="Quando" w:hAnsi="Quando"/>
+        </w:rPr>
+        <w:t xml:space="preserve">Chapitre II </w:t>
+      </w:r>
+      <w:r>
+        <w:rPr>
+          <w:rFonts w:ascii="Quando" w:hAnsi="Quando"/>
+        </w:rPr>
+        <w:t>–</w:t>
+      </w:r>
+      <w:r>
+        <w:rPr>
+          <w:rFonts w:ascii="Quando" w:hAnsi="Quando"/>
+        </w:rPr>
+        <w:t xml:space="preserve"> </w:t>
+      </w:r>
+      <w:r>
+        <w:rPr>
+          <w:rFonts w:ascii="Quando" w:hAnsi="Quando"/>
+        </w:rPr>
+        <w:t>Se poser les bonnes questions.</w:t>
+      </w:r>
+    </w:p>
+    <w:p>
+      <w:pPr>
+        <w:rPr>
+          <w:rFonts w:ascii="Quando" w:hAnsi="Quando"/>
+        </w:rPr>
+      </w:pPr>
+    </w:p>
+    <w:p>
+      <w:pPr>
+        <w:rPr>
+          <w:rFonts w:ascii="Quando" w:hAnsi="Quando"/>
+        </w:rPr>
+      </w:pPr>
+      <w:r>
+        <w:rPr>
+          <w:rFonts w:ascii="Quando" w:hAnsi="Quando"/>
+        </w:rPr>
+        <w:t xml:space="preserve">Vouloir apprendre c’est très bien, mais il est nécessaire de répondre au pourquoi. En effet, c’est lui est le moteur </w:t>
+      </w:r>
+      <w:r>
+        <w:rPr>
+          <w:rFonts w:ascii="Quando" w:hAnsi="Quando"/>
+        </w:rPr>
+        <w:t>dans le parcours.</w:t>
+      </w:r>
+    </w:p>
+    <w:p>
+      <w:pPr>
+        <w:rPr>
+          <w:rFonts w:ascii="Quando" w:hAnsi="Quando"/>
+        </w:rPr>
+      </w:pPr>
+      <w:r>
+        <w:rPr>
+          <w:rFonts w:ascii="Quando" w:hAnsi="Quando"/>
+        </w:rPr>
+        <w:t>Sans réponse à ce pourquoi, le chemin risque d’être plus difficile.</w:t>
+      </w:r>
+    </w:p>
+    <w:p>
+      <w:pPr>
+        <w:rPr>
+          <w:rFonts w:ascii="Quando" w:hAnsi="Quando"/>
+        </w:rPr>
+      </w:pPr>
+      <w:r>
+        <w:rPr>
+          <w:rFonts w:ascii="Quando" w:hAnsi="Quando"/>
+        </w:rPr>
+        <w:t>De plus, il ne faut pas oublier que apprendre à apprendre agit sur deux aspect, celui de l’épanouissement personnel et sur la réussite professionnelle.</w:t>
+      </w:r>
+    </w:p>
+    <w:p>
+      <w:pPr>
+        <w:rPr>
+          <w:rFonts w:ascii="Quando" w:hAnsi="Quando"/>
+        </w:rPr>
+      </w:pPr>
+    </w:p>
+    <w:p>
+      <w:pPr>
+        <w:rPr>
+          <w:rFonts w:ascii="Quando" w:hAnsi="Quando"/>
+        </w:rPr>
+      </w:pPr>
+      <w:r>
+        <w:rPr>
+          <w:rFonts w:ascii="Quando" w:hAnsi="Quando"/>
+        </w:rPr>
+        <w:t>En effet, apprendre à apprendre revient à demander au génie de la lampe non pas d’apprendre quelque chose de spécifique, mais de pouvoir faire tous les vœux que l’on souhaite. Donc d’avoir des vœux illimités.</w:t>
+      </w:r>
+    </w:p>
+    <w:p>
+      <w:pPr>
+        <w:rPr>
+          <w:rFonts w:ascii="Quando" w:hAnsi="Quando"/>
+        </w:rPr>
+      </w:pPr>
+    </w:p>
+    <w:p>
+      <w:pPr>
+        <w:rPr>
+          <w:rFonts w:ascii="Quando" w:hAnsi="Quando"/>
+        </w:rPr>
+      </w:pPr>
+      <w:r>
+        <w:rPr>
+          <w:rFonts w:ascii="Quando" w:hAnsi="Quando"/>
+          <w:highlight w:val="yellow"/>
+        </w:rPr>
+        <w:t>Mes raisons :</w:t>
+      </w:r>
+    </w:p>
+    <w:p>
+      <w:pPr>
+        <w:shd w:val="clear" w:color="auto" w:fill="E7E6E6" w:themeFill="background2"/>
+        <w:rPr>
+          <w:rFonts w:ascii="Quando" w:hAnsi="Quando"/>
+        </w:rPr>
+      </w:pPr>
+    </w:p>
+    <w:p>
+      <w:pPr>
+        <w:shd w:val="clear" w:color="auto" w:fill="E7E6E6" w:themeFill="background2"/>
+        <w:rPr>
+          <w:rFonts w:ascii="Quando" w:hAnsi="Quando"/>
+        </w:rPr>
+      </w:pPr>
+      <w:r>
+        <w:rPr>
+          <w:rFonts w:ascii="Quando" w:hAnsi="Quando"/>
+        </w:rPr>
+        <w:tab/>
+        <w:t xml:space="preserve">J’aime apprendre de nouvelles choses, donc si je pouvais être plus </w:t>
+      </w:r>
+      <w:r>
+        <w:rPr>
+          <w:rFonts w:ascii="Quando" w:hAnsi="Quando"/>
+        </w:rPr>
+        <w:t>efficace</w:t>
+      </w:r>
+      <w:r>
+        <w:rPr>
+          <w:rFonts w:ascii="Quando" w:hAnsi="Quando"/>
+        </w:rPr>
+        <w:t xml:space="preserve"> dans mes apprentissage, ce serait top.</w:t>
+      </w:r>
+    </w:p>
+    <w:p>
+      <w:pPr>
+        <w:shd w:val="clear" w:color="auto" w:fill="E7E6E6" w:themeFill="background2"/>
+        <w:rPr>
+          <w:rFonts w:ascii="Quando" w:hAnsi="Quando"/>
+        </w:rPr>
+      </w:pPr>
+      <w:r>
+        <w:rPr>
+          <w:rFonts w:ascii="Quando" w:hAnsi="Quando"/>
+        </w:rPr>
+        <w:tab/>
+      </w:r>
+      <w:r>
+        <w:rPr>
+          <w:rFonts w:ascii="Quando" w:hAnsi="Quando"/>
+        </w:rPr>
+        <w:t>Je veux également acquérir durablement de nouvelles compétences.</w:t>
+      </w:r>
+    </w:p>
+    <w:p>
+      <w:pPr>
+        <w:rPr>
+          <w:rFonts w:ascii="Quando" w:hAnsi="Quando"/>
+        </w:rPr>
+      </w:pPr>
+    </w:p>
+    <w:p>
+      <w:pPr>
+        <w:pStyle w:val="Titre2"/>
+        <w:rPr>
+          <w:rFonts w:ascii="Quando" w:hAnsi="Quando"/>
+        </w:rPr>
+      </w:pPr>
+      <w:r>
+        <w:rPr>
+          <w:rFonts w:ascii="Quando" w:hAnsi="Quando"/>
+        </w:rPr>
+        <w:t>Chapitre II</w:t>
+      </w:r>
+      <w:r>
+        <w:rPr>
+          <w:rFonts w:ascii="Quando" w:hAnsi="Quando"/>
+        </w:rPr>
+        <w:t>I</w:t>
+      </w:r>
+      <w:r>
+        <w:rPr>
+          <w:rFonts w:ascii="Quando" w:hAnsi="Quando"/>
+        </w:rPr>
+        <w:t xml:space="preserve"> – </w:t>
+      </w:r>
+      <w:r>
+        <w:rPr>
+          <w:rFonts w:ascii="Quando" w:hAnsi="Quando"/>
+        </w:rPr>
+        <w:t>Les rapports à l’éducation</w:t>
+      </w:r>
+      <w:r>
+        <w:rPr>
+          <w:rFonts w:ascii="Quando" w:hAnsi="Quando"/>
+        </w:rPr>
+        <w:t>.</w:t>
+      </w:r>
+    </w:p>
+    <w:p>
+      <w:pPr>
+        <w:rPr>
+          <w:rFonts w:ascii="Quando" w:hAnsi="Quando"/>
+        </w:rPr>
+      </w:pPr>
+    </w:p>
+    <w:p>
+      <w:pPr>
+        <w:rPr>
+          <w:rFonts w:ascii="Quando" w:hAnsi="Quando"/>
+        </w:rPr>
+      </w:pPr>
+      <w:r>
+        <w:rPr>
+          <w:rFonts w:ascii="Quando" w:hAnsi="Quando"/>
+        </w:rPr>
+        <w:t>Il existe 2 grands rapports liés à l’éducations :</w:t>
+      </w:r>
+    </w:p>
+    <w:p>
+      <w:pPr>
+        <w:pStyle w:val="Paragraphedeliste"/>
+        <w:numPr>
+          <w:ilvl w:val="0"/>
+          <w:numId w:val="1"/>
+        </w:numPr>
+        <w:rPr>
+          <w:rFonts w:ascii="Quando" w:hAnsi="Quando"/>
+        </w:rPr>
+      </w:pPr>
+      <w:r>
+        <w:rPr>
+          <w:rFonts w:ascii="Quando" w:hAnsi="Quando"/>
+        </w:rPr>
+        <w:lastRenderedPageBreak/>
+        <w:t>L’état d’esprit fixe</w:t>
+      </w:r>
+    </w:p>
+    <w:p>
+      <w:pPr>
+        <w:pStyle w:val="Paragraphedeliste"/>
+        <w:numPr>
+          <w:ilvl w:val="0"/>
+          <w:numId w:val="1"/>
+        </w:numPr>
+        <w:rPr>
+          <w:rFonts w:ascii="Quando" w:hAnsi="Quando"/>
+        </w:rPr>
+      </w:pPr>
+      <w:r>
+        <w:rPr>
+          <w:rFonts w:ascii="Quando" w:hAnsi="Quando"/>
+        </w:rPr>
+        <w:t>- L’état d’esprit de croissance.</w:t>
+      </w:r>
+    </w:p>
+    <w:p>
+      <w:pPr>
+        <w:rPr>
+          <w:rFonts w:ascii="Quando" w:hAnsi="Quando"/>
+        </w:rPr>
+      </w:pPr>
+    </w:p>
+    <w:p>
+      <w:pPr>
+        <w:rPr>
+          <w:rFonts w:ascii="Quando" w:hAnsi="Quando"/>
+          <w:u w:val="single"/>
+        </w:rPr>
+      </w:pPr>
+      <w:r>
+        <w:rPr>
+          <w:rFonts w:ascii="Quando" w:hAnsi="Quando"/>
+          <w:u w:val="single"/>
+        </w:rPr>
+        <w:t>L’état d’esprit fixe :</w:t>
+      </w:r>
+    </w:p>
+    <w:p>
+      <w:pPr>
+        <w:rPr>
+          <w:rFonts w:ascii="Quando" w:hAnsi="Quando"/>
+        </w:rPr>
+      </w:pPr>
+      <w:r>
+        <w:rPr>
+          <w:rFonts w:ascii="Quando" w:hAnsi="Quando"/>
+        </w:rPr>
+        <w:t>C</w:t>
+      </w:r>
+      <w:r>
+        <w:rPr>
+          <w:rFonts w:ascii="Quando" w:hAnsi="Quando"/>
+        </w:rPr>
+        <w:t>’est ce que l’on considère comme des aptitudes prédéfinies à la naissance.</w:t>
+      </w:r>
+    </w:p>
+    <w:p>
+      <w:pPr>
+        <w:rPr>
+          <w:rFonts w:ascii="Quando" w:hAnsi="Quando"/>
+        </w:rPr>
+      </w:pPr>
+      <w:r>
+        <w:rPr>
+          <w:rFonts w:ascii="Quando" w:hAnsi="Quando"/>
+        </w:rPr>
+        <w:t xml:space="preserve">Cela se traduit par des phrases du type « je ne suis pas fait pour les maths » ou encore </w:t>
+      </w:r>
+      <w:r>
+        <w:rPr>
+          <w:rFonts w:ascii="Quando" w:hAnsi="Quando"/>
+        </w:rPr>
+        <w:t xml:space="preserve">« je ne suis pas un … » . Ce genre de mode de pensé accompagne toujours l’abandon </w:t>
+      </w:r>
+      <w:r>
+        <w:rPr>
+          <w:rFonts w:ascii="Quando" w:hAnsi="Quando"/>
+        </w:rPr>
+        <w:t>car la personne réagit mal au critiques et ses croyances sont limitantes.</w:t>
+      </w:r>
+    </w:p>
+    <w:p>
+      <w:pPr>
+        <w:rPr>
+          <w:rFonts w:ascii="Quando" w:hAnsi="Quando"/>
+        </w:rPr>
+      </w:pPr>
+      <w:r>
+        <w:rPr>
+          <w:rFonts w:ascii="Quando" w:hAnsi="Quando"/>
+        </w:rPr>
+        <w:t xml:space="preserve">Ces limitations ont diverses origines, elles peuvent être </w:t>
+      </w:r>
+      <w:r>
+        <w:rPr>
+          <w:rFonts w:ascii="Quando" w:hAnsi="Quando"/>
+        </w:rPr>
+        <w:t xml:space="preserve">liées à un conditionnement psychologique (comparaisons </w:t>
+      </w:r>
+      <w:r>
+        <w:rPr>
+          <w:rFonts w:ascii="Quando" w:hAnsi="Quando"/>
+        </w:rPr>
+        <w:t>inadaptées</w:t>
+      </w:r>
+      <w:r>
+        <w:rPr>
+          <w:rFonts w:ascii="Quando" w:hAnsi="Quando"/>
+        </w:rPr>
+        <w:t xml:space="preserve">, mauvaises notes </w:t>
+      </w:r>
+      <w:proofErr w:type="spellStart"/>
+      <w:r>
+        <w:rPr>
+          <w:rFonts w:ascii="Quando" w:hAnsi="Quando"/>
+        </w:rPr>
+        <w:t>etc</w:t>
+      </w:r>
+      <w:proofErr w:type="spellEnd"/>
+      <w:r>
+        <w:rPr>
+          <w:rFonts w:ascii="Quando" w:hAnsi="Quando"/>
+        </w:rPr>
+        <w:t>) ou encore par imi</w:t>
+      </w:r>
+      <w:r>
+        <w:rPr>
+          <w:rFonts w:ascii="Quando" w:hAnsi="Quando"/>
+        </w:rPr>
+        <w:t>tation (on se fond dans le paysage)</w:t>
+      </w:r>
+    </w:p>
+    <w:p>
+      <w:pPr>
+        <w:rPr>
+          <w:rFonts w:ascii="Quando" w:hAnsi="Quando"/>
+        </w:rPr>
+      </w:pPr>
+      <w:r>
+        <w:rPr>
+          <w:rFonts w:ascii="Quando" w:hAnsi="Quando"/>
+        </w:rPr>
+        <w:t xml:space="preserve">Il faut également noter que l’état d’esprit fixe est </w:t>
+      </w:r>
+      <w:r>
+        <w:rPr>
+          <w:rFonts w:ascii="Quando" w:hAnsi="Quando"/>
+          <w:highlight w:val="yellow"/>
+        </w:rPr>
+        <w:t>contagieux</w:t>
+      </w:r>
+      <w:r>
+        <w:rPr>
+          <w:rFonts w:ascii="Quando" w:hAnsi="Quando"/>
+        </w:rPr>
+        <w:t>.</w:t>
+      </w:r>
+    </w:p>
+    <w:p>
+      <w:pPr>
+        <w:rPr>
+          <w:rFonts w:ascii="Quando" w:hAnsi="Quando"/>
+        </w:rPr>
+      </w:pPr>
+    </w:p>
+    <w:p>
+      <w:pPr>
+        <w:rPr>
+          <w:rFonts w:ascii="Quando" w:hAnsi="Quando"/>
+        </w:rPr>
+      </w:pPr>
+      <w:r>
+        <w:rPr>
+          <w:rFonts w:ascii="Quando" w:hAnsi="Quando"/>
+        </w:rPr>
+        <w:t>Dans ce mode de fonctionnement un échec est synonyme d’inaptitude.</w:t>
+      </w:r>
+    </w:p>
+    <w:p>
+      <w:pPr>
+        <w:rPr>
+          <w:rFonts w:ascii="Quando" w:hAnsi="Quando"/>
+        </w:rPr>
+      </w:pPr>
+    </w:p>
+    <w:p>
+      <w:pPr>
+        <w:rPr>
+          <w:rFonts w:ascii="Quando" w:hAnsi="Quando"/>
+          <w:u w:val="single"/>
+        </w:rPr>
+      </w:pPr>
+      <w:r>
+        <w:rPr>
+          <w:rFonts w:ascii="Quando" w:hAnsi="Quando"/>
+          <w:u w:val="single"/>
+        </w:rPr>
+        <w:t>L’état d’esprit de croissance :</w:t>
+      </w:r>
+    </w:p>
+    <w:p>
+      <w:pPr>
+        <w:rPr>
+          <w:rFonts w:ascii="Quando" w:hAnsi="Quando"/>
+        </w:rPr>
+      </w:pPr>
+      <w:r>
+        <w:rPr>
+          <w:rFonts w:ascii="Quando" w:hAnsi="Quando"/>
+        </w:rPr>
+        <w:t>Grossièrement, c’est tout l’opposé de l’état d’esprit fixe.</w:t>
+      </w:r>
+    </w:p>
+    <w:p>
+      <w:pPr>
+        <w:rPr>
+          <w:rFonts w:ascii="Quando" w:hAnsi="Quando"/>
+        </w:rPr>
+      </w:pPr>
+      <w:r>
+        <w:rPr>
+          <w:rFonts w:ascii="Quando" w:hAnsi="Quando"/>
+        </w:rPr>
+        <w:t>Ce fonctionnement part du principe que l’intelligence se développe dans l’adversité.</w:t>
+      </w:r>
+      <w:r>
+        <w:rPr>
+          <w:rFonts w:ascii="Quando" w:hAnsi="Quando"/>
+        </w:rPr>
+        <w:t xml:space="preserve"> On a ainsi un état d’esprit optimiste et positif.</w:t>
+      </w:r>
+    </w:p>
+    <w:p>
+      <w:pPr>
+        <w:rPr>
+          <w:rFonts w:ascii="Quando" w:hAnsi="Quando"/>
+        </w:rPr>
+      </w:pPr>
+      <w:r>
+        <w:rPr>
+          <w:rFonts w:ascii="Quando" w:hAnsi="Quando"/>
+        </w:rPr>
+        <w:t>Ce qui va donner des phrases comme « Je ne sais pas encore faire mais… »</w:t>
+      </w:r>
+      <w:r>
+        <w:rPr>
+          <w:rFonts w:ascii="Quando" w:hAnsi="Quando"/>
+        </w:rPr>
+        <w:t xml:space="preserve"> ou encore « mes efforts ont payés car… »</w:t>
+      </w:r>
+    </w:p>
+    <w:p>
+      <w:pPr>
+        <w:rPr>
+          <w:rFonts w:ascii="Quando" w:hAnsi="Quando"/>
+        </w:rPr>
+      </w:pPr>
+    </w:p>
+    <w:p>
+      <w:pPr>
+        <w:jc w:val="center"/>
+        <w:rPr>
+          <w:rFonts w:ascii="Quando" w:hAnsi="Quando"/>
+        </w:rPr>
+      </w:pPr>
+      <w:r>
+        <w:rPr>
+          <w:rFonts w:ascii="Quando" w:hAnsi="Quando"/>
+        </w:rPr>
+        <w:t>Les trois mots clef de cet état d’esprit sont donc</w:t>
+      </w:r>
+    </w:p>
+    <w:p>
+      <w:pPr>
+        <w:ind w:left="3540"/>
+        <w:jc w:val="both"/>
+        <w:rPr>
+          <w:rFonts w:ascii="Quando" w:hAnsi="Quando"/>
+          <w:b/>
+          <w:bCs/>
+        </w:rPr>
+      </w:pPr>
+      <w:r>
+        <w:rPr>
+          <w:rFonts w:ascii="Quando" w:hAnsi="Quando"/>
+          <w:b/>
+          <w:bCs/>
+        </w:rPr>
+        <w:t>Optimisme</w:t>
+      </w:r>
+    </w:p>
+    <w:p>
+      <w:pPr>
+        <w:ind w:left="3540"/>
+        <w:jc w:val="both"/>
+        <w:rPr>
+          <w:rFonts w:ascii="Quando" w:hAnsi="Quando"/>
+          <w:b/>
+          <w:bCs/>
+        </w:rPr>
+      </w:pPr>
+      <w:r>
+        <w:rPr>
+          <w:rFonts w:ascii="Quando" w:hAnsi="Quando"/>
+          <w:b/>
+          <w:bCs/>
+        </w:rPr>
+        <w:t>Détermination</w:t>
+      </w:r>
+    </w:p>
+    <w:p>
+      <w:pPr>
+        <w:ind w:left="3540"/>
+        <w:jc w:val="both"/>
+        <w:rPr>
+          <w:rFonts w:ascii="Quando" w:hAnsi="Quando"/>
+          <w:b/>
+          <w:bCs/>
+        </w:rPr>
+      </w:pPr>
+      <w:r>
+        <w:rPr>
+          <w:rFonts w:ascii="Quando" w:hAnsi="Quando"/>
+          <w:b/>
+          <w:bCs/>
+        </w:rPr>
+        <w:t>Humilité</w:t>
+      </w:r>
+    </w:p>
+    <w:p>
+      <w:pPr>
+        <w:rPr>
+          <w:rFonts w:ascii="Quando" w:hAnsi="Quando"/>
+        </w:rPr>
+      </w:pPr>
+    </w:p>
+    <w:p>
+      <w:pPr>
+        <w:rPr>
+          <w:rFonts w:ascii="Quando" w:hAnsi="Quando"/>
+        </w:rPr>
+      </w:pPr>
+      <w:r>
+        <w:rPr>
+          <w:rFonts w:ascii="Quando" w:hAnsi="Quando"/>
+        </w:rPr>
+        <w:t>A noter que l’on alterne toujours entre ces deux états d’esprits suivant le domaine concerné.</w:t>
+      </w:r>
+    </w:p>
+    <w:p>
+      <w:pPr>
+        <w:rPr>
+          <w:rFonts w:ascii="Quando" w:hAnsi="Quando"/>
+        </w:rPr>
+      </w:pPr>
+    </w:p>
+    <w:p>
+      <w:pPr>
+        <w:rPr>
+          <w:rFonts w:ascii="Quando" w:hAnsi="Quando"/>
+          <w:u w:val="single"/>
+        </w:rPr>
+      </w:pPr>
+      <w:r>
+        <w:rPr>
+          <w:rFonts w:ascii="Quando" w:hAnsi="Quando"/>
+          <w:u w:val="single"/>
+        </w:rPr>
+        <w:t>Exercice</w:t>
+      </w:r>
+    </w:p>
+    <w:p>
+      <w:pPr>
+        <w:shd w:val="clear" w:color="auto" w:fill="E7E6E6" w:themeFill="background2"/>
+        <w:rPr>
+          <w:rFonts w:ascii="Quando" w:hAnsi="Quando"/>
+        </w:rPr>
+      </w:pPr>
+      <w:r>
+        <w:rPr>
+          <w:rFonts w:ascii="Quando" w:hAnsi="Quando"/>
+        </w:rPr>
+        <w:t>Trouver un domaine où j’étais en fixe et un autre en croissance dans le passé :</w:t>
+      </w:r>
+    </w:p>
+    <w:p>
+      <w:pPr>
+        <w:shd w:val="clear" w:color="auto" w:fill="E7E6E6" w:themeFill="background2"/>
+        <w:rPr>
+          <w:rFonts w:ascii="Quando" w:hAnsi="Quando"/>
+        </w:rPr>
+      </w:pPr>
+      <w:r>
+        <w:rPr>
+          <w:rFonts w:ascii="Quando" w:hAnsi="Quando"/>
+        </w:rPr>
+        <w:lastRenderedPageBreak/>
+        <w:t xml:space="preserve">Dans le présent donner les domaines ou sujets ou je suis en fixe </w:t>
+      </w:r>
+    </w:p>
+    <w:p>
+      <w:pPr>
+        <w:shd w:val="clear" w:color="auto" w:fill="E7E6E6" w:themeFill="background2"/>
+        <w:rPr>
+          <w:rFonts w:ascii="Quando" w:hAnsi="Quando"/>
+        </w:rPr>
+      </w:pPr>
+      <w:r>
+        <w:rPr>
+          <w:rFonts w:ascii="Quando" w:hAnsi="Quando"/>
+        </w:rPr>
+        <w:t>Reformuler les phrases pour les faire devenir des affirmations positives</w:t>
+      </w:r>
+    </w:p>
+    <w:p>
+      <w:pPr>
+        <w:shd w:val="clear" w:color="auto" w:fill="E7E6E6" w:themeFill="background2"/>
+        <w:rPr>
+          <w:rFonts w:ascii="Quando" w:hAnsi="Quando"/>
+        </w:rPr>
+      </w:pPr>
+    </w:p>
+    <w:p>
+      <w:pPr>
+        <w:shd w:val="clear" w:color="auto" w:fill="E7E6E6" w:themeFill="background2"/>
+        <w:rPr>
+          <w:rFonts w:ascii="Quando" w:hAnsi="Quando"/>
+        </w:rPr>
+      </w:pPr>
+      <w:r>
+        <w:rPr>
+          <w:rFonts w:ascii="Quando" w:hAnsi="Quando"/>
+        </w:rPr>
+        <w:t xml:space="preserve">Fixe : un peu tout (études, séduction, anglais, math, </w:t>
+      </w:r>
+      <w:r>
+        <w:rPr>
+          <w:rFonts w:ascii="Quando" w:hAnsi="Quando"/>
+        </w:rPr>
+        <w:t xml:space="preserve">actions à mener, </w:t>
+      </w:r>
+      <w:proofErr w:type="spellStart"/>
+      <w:r>
+        <w:rPr>
+          <w:rFonts w:ascii="Quando" w:hAnsi="Quando"/>
+        </w:rPr>
+        <w:t>etc</w:t>
+      </w:r>
+      <w:proofErr w:type="spellEnd"/>
+      <w:r>
+        <w:rPr>
+          <w:rFonts w:ascii="Quando" w:hAnsi="Quando"/>
+        </w:rPr>
+        <w:t>)</w:t>
+      </w:r>
+    </w:p>
+    <w:p>
+      <w:pPr>
+        <w:shd w:val="clear" w:color="auto" w:fill="E7E6E6" w:themeFill="background2"/>
+        <w:rPr>
+          <w:rFonts w:ascii="Quando" w:hAnsi="Quando"/>
+        </w:rPr>
+      </w:pPr>
+      <w:r>
+        <w:rPr>
+          <w:rFonts w:ascii="Quando" w:hAnsi="Quando"/>
+        </w:rPr>
+        <w:t>Croissante : judo</w:t>
+      </w:r>
+    </w:p>
+    <w:p>
+      <w:pPr>
+        <w:shd w:val="clear" w:color="auto" w:fill="E7E6E6" w:themeFill="background2"/>
+        <w:rPr>
+          <w:rFonts w:ascii="Quando" w:hAnsi="Quando"/>
+        </w:rPr>
+      </w:pPr>
+    </w:p>
+    <w:p>
+      <w:pPr>
+        <w:shd w:val="clear" w:color="auto" w:fill="E7E6E6" w:themeFill="background2"/>
+        <w:rPr>
+          <w:rFonts w:ascii="Quando" w:hAnsi="Quando"/>
+        </w:rPr>
+      </w:pPr>
+      <w:r>
+        <w:rPr>
+          <w:rFonts w:ascii="Quando" w:hAnsi="Quando"/>
+        </w:rPr>
+        <w:t>Je n’arriverai pas à réussir ma reconversion</w:t>
+      </w:r>
+    </w:p>
+    <w:p>
+      <w:pPr>
+        <w:shd w:val="clear" w:color="auto" w:fill="E7E6E6" w:themeFill="background2"/>
+        <w:rPr>
+          <w:rFonts w:ascii="Quando" w:hAnsi="Quando"/>
+        </w:rPr>
+      </w:pPr>
+      <w:r>
+        <w:rPr>
+          <w:rFonts w:ascii="Quando" w:hAnsi="Quando"/>
+        </w:rPr>
+        <w:t>Je n’arriverai pas à exposer à la Japan Expo</w:t>
+      </w:r>
+    </w:p>
+    <w:p>
+      <w:pPr>
+        <w:shd w:val="clear" w:color="auto" w:fill="E7E6E6" w:themeFill="background2"/>
+        <w:rPr>
+          <w:rFonts w:ascii="Quando" w:hAnsi="Quando"/>
+        </w:rPr>
+      </w:pPr>
+    </w:p>
+    <w:p>
+      <w:pPr>
+        <w:shd w:val="clear" w:color="auto" w:fill="E7E6E6" w:themeFill="background2"/>
+        <w:rPr>
+          <w:rFonts w:ascii="Quando" w:hAnsi="Quando"/>
+        </w:rPr>
+      </w:pPr>
+      <w:r>
+        <w:rPr>
+          <w:rFonts w:ascii="Quando" w:hAnsi="Quando"/>
+        </w:rPr>
+        <w:t xml:space="preserve">Avec la formation UXdesign je réussirai ma </w:t>
+      </w:r>
+      <w:r>
+        <w:rPr>
+          <w:rFonts w:ascii="Quando" w:hAnsi="Quando"/>
+        </w:rPr>
+        <w:t>reconversion</w:t>
+      </w:r>
+      <w:r>
+        <w:rPr>
+          <w:rFonts w:ascii="Quando" w:hAnsi="Quando"/>
+        </w:rPr>
+        <w:t xml:space="preserve"> et trouverai un travail qui me plaît</w:t>
+      </w:r>
+    </w:p>
+    <w:p>
+      <w:pPr>
+        <w:shd w:val="clear" w:color="auto" w:fill="E7E6E6" w:themeFill="background2"/>
+        <w:rPr>
+          <w:rFonts w:ascii="Quando" w:hAnsi="Quando"/>
+        </w:rPr>
+      </w:pPr>
+      <w:r>
+        <w:rPr>
+          <w:rFonts w:ascii="Quando" w:hAnsi="Quando"/>
+        </w:rPr>
+        <w:t xml:space="preserve">J’ai les cours d’Apprendre à dessiner, </w:t>
+      </w:r>
+      <w:r>
+        <w:rPr>
+          <w:rFonts w:ascii="Quando" w:hAnsi="Quando"/>
+        </w:rPr>
+        <w:t xml:space="preserve">en planifiant mes séances de cours je vais vraiment progresser et pourrais exposer à </w:t>
+      </w:r>
+      <w:proofErr w:type="spellStart"/>
+      <w:r>
+        <w:rPr>
+          <w:rFonts w:ascii="Quando" w:hAnsi="Quando"/>
+        </w:rPr>
+        <w:t>la</w:t>
+      </w:r>
+      <w:proofErr w:type="spellEnd"/>
+      <w:r>
+        <w:rPr>
+          <w:rFonts w:ascii="Quando" w:hAnsi="Quando"/>
+        </w:rPr>
+        <w:t xml:space="preserve"> JE.</w:t>
+      </w:r>
+    </w:p>
+    <w:p>
+      <w:pPr>
+        <w:pStyle w:val="Paragraphedeliste"/>
+        <w:rPr>
+          <w:rFonts w:ascii="Quando" w:hAnsi="Quando"/>
+        </w:rPr>
+      </w:pPr>
+    </w:p>
+    <w:p>
+      <w:pPr>
+        <w:pStyle w:val="Paragraphedeliste"/>
+        <w:rPr>
+          <w:rFonts w:ascii="Quando" w:hAnsi="Quando"/>
+        </w:rPr>
+      </w:pPr>
+    </w:p>
+    <w:p>
+      <w:pPr>
+        <w:pStyle w:val="Paragraphedeliste"/>
+        <w:rPr>
+          <w:rFonts w:ascii="Quando" w:hAnsi="Quando"/>
+        </w:rPr>
+      </w:pPr>
+    </w:p>
+    <w:p>
+      <w:pPr>
+        <w:pStyle w:val="Titre2"/>
+        <w:rPr>
+          <w:rFonts w:ascii="Quando" w:hAnsi="Quando"/>
+        </w:rPr>
+      </w:pPr>
+      <w:r>
+        <w:rPr>
+          <w:rFonts w:ascii="Quando" w:hAnsi="Quando"/>
+        </w:rPr>
+        <w:t>Chapitre I</w:t>
+      </w:r>
+      <w:r>
+        <w:rPr>
+          <w:rFonts w:ascii="Quando" w:hAnsi="Quando"/>
+        </w:rPr>
+        <w:t>V</w:t>
+      </w:r>
+      <w:r>
+        <w:rPr>
+          <w:rFonts w:ascii="Quando" w:hAnsi="Quando"/>
+        </w:rPr>
+        <w:t xml:space="preserve"> – Les </w:t>
+      </w:r>
+      <w:r>
+        <w:rPr>
+          <w:rFonts w:ascii="Quando" w:hAnsi="Quando"/>
+        </w:rPr>
+        <w:t>différentes formes d’intelligence</w:t>
+      </w:r>
+      <w:r>
+        <w:rPr>
+          <w:rFonts w:ascii="Quando" w:hAnsi="Quando"/>
+        </w:rPr>
+        <w:t>.</w:t>
+      </w:r>
+    </w:p>
+    <w:p>
+      <w:pPr>
+        <w:rPr>
+          <w:rFonts w:ascii="Quando" w:hAnsi="Quando"/>
+        </w:rPr>
+      </w:pPr>
+    </w:p>
+    <w:p>
+      <w:pPr>
+        <w:rPr>
+          <w:rFonts w:ascii="Quando" w:hAnsi="Quando"/>
+        </w:rPr>
+      </w:pPr>
+      <w:r>
+        <w:rPr>
+          <w:rFonts w:ascii="Quando" w:hAnsi="Quando"/>
+        </w:rPr>
+        <w:t xml:space="preserve">Si pour le QI on se base sur la logique et les mathématiques, on s’est </w:t>
+      </w:r>
+      <w:r>
+        <w:rPr>
+          <w:rFonts w:ascii="Quando" w:hAnsi="Quando"/>
+        </w:rPr>
+        <w:t>aperçu</w:t>
+      </w:r>
+      <w:r>
+        <w:rPr>
+          <w:rFonts w:ascii="Quando" w:hAnsi="Quando"/>
+        </w:rPr>
+        <w:t xml:space="preserve"> que cela ne suffisait pas pour </w:t>
+      </w:r>
+      <w:r>
+        <w:rPr>
+          <w:rFonts w:ascii="Quando" w:hAnsi="Quando"/>
+        </w:rPr>
+        <w:t>couvrir toutes les formes d’intelligence.</w:t>
+      </w:r>
+    </w:p>
+    <w:p>
+      <w:pPr>
+        <w:rPr>
+          <w:rFonts w:ascii="Quando" w:hAnsi="Quando"/>
+        </w:rPr>
+      </w:pPr>
+      <w:r>
+        <w:rPr>
+          <w:rFonts w:ascii="Quando" w:hAnsi="Quando"/>
+        </w:rPr>
+        <w:t>En effet, on considère maintenant qu’il y a des intelligences multiples au nombre de 7.</w:t>
+      </w:r>
+    </w:p>
+    <w:p>
+      <w:pPr>
+        <w:rPr>
+          <w:rFonts w:ascii="Quando" w:hAnsi="Quando"/>
+        </w:rPr>
+      </w:pPr>
+    </w:p>
+    <w:tbl>
+      <w:tblPr>
+        <w:tblStyle w:val="Grilledutableau"/>
+        <w:tblW w:w="0" w:type="auto"/>
+        <w:tblLook w:val="04A0" w:firstRow="1" w:lastRow="0" w:firstColumn="1" w:lastColumn="0" w:noHBand="0" w:noVBand="1"/>
+      </w:tblPr>
+      <w:tblGrid>
+        <w:gridCol w:w="2553"/>
+        <w:gridCol w:w="3345"/>
+        <w:gridCol w:w="3164"/>
+      </w:tblGrid>
+      <w:tr>
+        <w:trPr>
+          <w:trHeight w:val="825"/>
+        </w:trPr>
+        <w:tc>
+          <w:tcPr>
+            <w:tcW w:w="0" w:type="auto"/>
+            <w:vAlign w:val="center"/>
+          </w:tcPr>
+          <w:p>
+            <w:pPr>
+              <w:jc w:val="center"/>
+              <w:rPr>
+                <w:rFonts w:ascii="Quando" w:hAnsi="Quando"/>
+              </w:rPr>
+            </w:pPr>
+            <w:r>
+              <w:rPr>
+                <w:rFonts w:ascii="Quando" w:hAnsi="Quando"/>
+              </w:rPr>
+              <w:t>Logique et mathématiques</w:t>
+            </w:r>
+          </w:p>
+        </w:tc>
+        <w:tc>
+          <w:tcPr>
+            <w:tcW w:w="0" w:type="auto"/>
+            <w:vAlign w:val="center"/>
+          </w:tcPr>
+          <w:p>
+            <w:pPr>
+              <w:jc w:val="center"/>
+              <w:rPr>
+                <w:rFonts w:ascii="Quando" w:hAnsi="Quando"/>
+              </w:rPr>
+            </w:pPr>
+            <w:r>
+              <w:rPr>
+                <w:rFonts w:ascii="Quando" w:hAnsi="Quando"/>
+              </w:rPr>
+              <w:t>Calculs, mathématiques, notions abstraites</w:t>
+            </w:r>
+          </w:p>
+        </w:tc>
+        <w:tc>
+          <w:tcPr>
+            <w:tcW w:w="0" w:type="auto"/>
+            <w:vAlign w:val="center"/>
+          </w:tcPr>
+          <w:p>
+            <w:pPr>
+              <w:jc w:val="center"/>
+              <w:rPr>
+                <w:rFonts w:ascii="Quando" w:hAnsi="Quando"/>
+              </w:rPr>
+            </w:pPr>
+            <w:r>
+              <w:rPr>
+                <w:rFonts w:ascii="Quando" w:hAnsi="Quando"/>
+              </w:rPr>
+              <w:t>Comptable, mathématicien, scientifique</w:t>
+            </w:r>
+          </w:p>
+        </w:tc>
+      </w:tr>
+      <w:tr>
+        <w:trPr>
+          <w:trHeight w:val="825"/>
+        </w:trPr>
+        <w:tc>
+          <w:tcPr>
+            <w:tcW w:w="0" w:type="auto"/>
+            <w:vAlign w:val="center"/>
+          </w:tcPr>
+          <w:p>
+            <w:pPr>
+              <w:jc w:val="center"/>
+              <w:rPr>
+                <w:rFonts w:ascii="Quando" w:hAnsi="Quando"/>
+              </w:rPr>
+            </w:pPr>
+            <w:r>
+              <w:rPr>
+                <w:rFonts w:ascii="Quando" w:hAnsi="Quando"/>
+              </w:rPr>
+              <w:t xml:space="preserve">Visuel et </w:t>
+            </w:r>
+            <w:proofErr w:type="spellStart"/>
+            <w:r>
+              <w:rPr>
+                <w:rFonts w:ascii="Quando" w:hAnsi="Quando"/>
+              </w:rPr>
+              <w:t>spacial</w:t>
+            </w:r>
+            <w:proofErr w:type="spellEnd"/>
+          </w:p>
+        </w:tc>
+        <w:tc>
+          <w:tcPr>
+            <w:tcW w:w="0" w:type="auto"/>
+            <w:vAlign w:val="center"/>
+          </w:tcPr>
+          <w:p>
+            <w:pPr>
+              <w:jc w:val="center"/>
+              <w:rPr>
+                <w:rFonts w:ascii="Quando" w:hAnsi="Quando"/>
+              </w:rPr>
+            </w:pPr>
+            <w:r>
+              <w:rPr>
+                <w:rFonts w:ascii="Quando" w:hAnsi="Quando"/>
+              </w:rPr>
+              <w:t>Optiques et formes</w:t>
+            </w:r>
+          </w:p>
+        </w:tc>
+        <w:tc>
+          <w:tcPr>
+            <w:tcW w:w="0" w:type="auto"/>
+            <w:vAlign w:val="center"/>
+          </w:tcPr>
+          <w:p>
+            <w:pPr>
+              <w:jc w:val="center"/>
+              <w:rPr>
+                <w:rFonts w:ascii="Quando" w:hAnsi="Quando"/>
+              </w:rPr>
+            </w:pPr>
+            <w:r>
+              <w:rPr>
+                <w:rFonts w:ascii="Quando" w:hAnsi="Quando"/>
+              </w:rPr>
+              <w:t>Coiffeur  dessinateur</w:t>
+            </w:r>
+          </w:p>
+        </w:tc>
+      </w:tr>
+      <w:tr>
+        <w:trPr>
+          <w:trHeight w:val="825"/>
+        </w:trPr>
+        <w:tc>
+          <w:tcPr>
+            <w:tcW w:w="0" w:type="auto"/>
+            <w:vAlign w:val="center"/>
+          </w:tcPr>
+          <w:p>
+            <w:pPr>
+              <w:jc w:val="center"/>
+              <w:rPr>
+                <w:rFonts w:ascii="Quando" w:hAnsi="Quando"/>
+              </w:rPr>
+            </w:pPr>
+            <w:r>
+              <w:rPr>
+                <w:rFonts w:ascii="Quando" w:hAnsi="Quando"/>
+              </w:rPr>
+              <w:t>Verbal et linguistique</w:t>
+            </w:r>
+          </w:p>
+        </w:tc>
+        <w:tc>
+          <w:tcPr>
+            <w:tcW w:w="0" w:type="auto"/>
+            <w:vAlign w:val="center"/>
+          </w:tcPr>
+          <w:p>
+            <w:pPr>
+              <w:jc w:val="center"/>
+              <w:rPr>
+                <w:rFonts w:ascii="Quando" w:hAnsi="Quando"/>
+              </w:rPr>
+            </w:pPr>
+            <w:r>
+              <w:rPr>
+                <w:rFonts w:ascii="Quando" w:hAnsi="Quando"/>
+              </w:rPr>
+              <w:t>Rédaction, discours</w:t>
+            </w:r>
+          </w:p>
+        </w:tc>
+        <w:tc>
+          <w:tcPr>
+            <w:tcW w:w="0" w:type="auto"/>
+            <w:vAlign w:val="center"/>
+          </w:tcPr>
+          <w:p>
+            <w:pPr>
+              <w:jc w:val="center"/>
+              <w:rPr>
+                <w:rFonts w:ascii="Quando" w:hAnsi="Quando"/>
+              </w:rPr>
+            </w:pPr>
+            <w:r>
+              <w:rPr>
+                <w:rFonts w:ascii="Quando" w:hAnsi="Quando"/>
+              </w:rPr>
+              <w:t>Journalisme, écrivain</w:t>
+            </w:r>
+          </w:p>
+        </w:tc>
+      </w:tr>
+      <w:tr>
+        <w:trPr>
+          <w:trHeight w:val="825"/>
+        </w:trPr>
+        <w:tc>
+          <w:tcPr>
+            <w:tcW w:w="0" w:type="auto"/>
+            <w:vAlign w:val="center"/>
+          </w:tcPr>
+          <w:p>
+            <w:pPr>
+              <w:jc w:val="center"/>
+              <w:rPr>
+                <w:rFonts w:ascii="Quando" w:hAnsi="Quando"/>
+              </w:rPr>
+            </w:pPr>
+            <w:r>
+              <w:rPr>
+                <w:rFonts w:ascii="Quando" w:hAnsi="Quando"/>
+              </w:rPr>
+              <w:t>Physique ou naturel</w:t>
+            </w:r>
+          </w:p>
+        </w:tc>
+        <w:tc>
+          <w:tcPr>
+            <w:tcW w:w="0" w:type="auto"/>
+            <w:vAlign w:val="center"/>
+          </w:tcPr>
+          <w:p>
+            <w:pPr>
+              <w:jc w:val="center"/>
+              <w:rPr>
+                <w:rFonts w:ascii="Quando" w:hAnsi="Quando"/>
+              </w:rPr>
+            </w:pPr>
+            <w:r>
+              <w:rPr>
+                <w:rFonts w:ascii="Quando" w:hAnsi="Quando"/>
+              </w:rPr>
+              <w:t>Corps</w:t>
+            </w:r>
+          </w:p>
+        </w:tc>
+        <w:tc>
+          <w:tcPr>
+            <w:tcW w:w="0" w:type="auto"/>
+            <w:vAlign w:val="center"/>
+          </w:tcPr>
+          <w:p>
+            <w:pPr>
+              <w:jc w:val="center"/>
+              <w:rPr>
+                <w:rFonts w:ascii="Quando" w:hAnsi="Quando"/>
+              </w:rPr>
+            </w:pPr>
+            <w:r>
+              <w:rPr>
+                <w:rFonts w:ascii="Quando" w:hAnsi="Quando"/>
+              </w:rPr>
+              <w:t>Soigner, jardiner, courir</w:t>
+            </w:r>
+          </w:p>
+        </w:tc>
+      </w:tr>
+      <w:tr>
+        <w:trPr>
+          <w:trHeight w:val="825"/>
+        </w:trPr>
+        <w:tc>
+          <w:tcPr>
+            <w:tcW w:w="0" w:type="auto"/>
+            <w:vAlign w:val="center"/>
+          </w:tcPr>
+          <w:p>
+            <w:pPr>
+              <w:jc w:val="center"/>
+              <w:rPr>
+                <w:rFonts w:ascii="Quando" w:hAnsi="Quando"/>
+              </w:rPr>
+            </w:pPr>
+            <w:r>
+              <w:rPr>
+                <w:rFonts w:ascii="Quando" w:hAnsi="Quando"/>
+              </w:rPr>
+              <w:t>Musical et rythmique</w:t>
+            </w:r>
+          </w:p>
+        </w:tc>
+        <w:tc>
+          <w:tcPr>
+            <w:tcW w:w="0" w:type="auto"/>
+            <w:vAlign w:val="center"/>
+          </w:tcPr>
+          <w:p>
+            <w:pPr>
+              <w:jc w:val="center"/>
+              <w:rPr>
+                <w:rFonts w:ascii="Quando" w:hAnsi="Quando"/>
+              </w:rPr>
+            </w:pPr>
+          </w:p>
+        </w:tc>
+        <w:tc>
+          <w:tcPr>
+            <w:tcW w:w="0" w:type="auto"/>
+            <w:vAlign w:val="center"/>
+          </w:tcPr>
+          <w:p>
+            <w:pPr>
+              <w:jc w:val="center"/>
+              <w:rPr>
+                <w:rFonts w:ascii="Quando" w:hAnsi="Quando"/>
+              </w:rPr>
+            </w:pPr>
+            <w:r>
+              <w:rPr>
+                <w:rFonts w:ascii="Quando" w:hAnsi="Quando"/>
+              </w:rPr>
+              <w:t>Danseur, musicien</w:t>
+            </w:r>
+          </w:p>
+        </w:tc>
+      </w:tr>
+      <w:tr>
+        <w:trPr>
+          <w:trHeight w:val="825"/>
+        </w:trPr>
+        <w:tc>
+          <w:tcPr>
+            <w:tcW w:w="0" w:type="auto"/>
+            <w:vAlign w:val="center"/>
+          </w:tcPr>
+          <w:p>
+            <w:pPr>
+              <w:jc w:val="center"/>
+              <w:rPr>
+                <w:rFonts w:ascii="Quando" w:hAnsi="Quando"/>
+              </w:rPr>
+            </w:pPr>
+            <w:r>
+              <w:rPr>
+                <w:rFonts w:ascii="Quando" w:hAnsi="Quando"/>
+              </w:rPr>
+              <w:lastRenderedPageBreak/>
+              <w:t>Interpersonnel</w:t>
+            </w:r>
+          </w:p>
+        </w:tc>
+        <w:tc>
+          <w:tcPr>
+            <w:tcW w:w="0" w:type="auto"/>
+            <w:vAlign w:val="center"/>
+          </w:tcPr>
+          <w:p>
+            <w:pPr>
+              <w:jc w:val="center"/>
+              <w:rPr>
+                <w:rFonts w:ascii="Quando" w:hAnsi="Quando"/>
+              </w:rPr>
+            </w:pPr>
+            <w:r>
+              <w:rPr>
+                <w:rFonts w:ascii="Quando" w:hAnsi="Quando"/>
+              </w:rPr>
+              <w:t>Social / relationnel</w:t>
+            </w:r>
+          </w:p>
+        </w:tc>
+        <w:tc>
+          <w:tcPr>
+            <w:tcW w:w="0" w:type="auto"/>
+            <w:vAlign w:val="center"/>
+          </w:tcPr>
+          <w:p>
+            <w:pPr>
+              <w:jc w:val="center"/>
+              <w:rPr>
+                <w:rFonts w:ascii="Quando" w:hAnsi="Quando"/>
+              </w:rPr>
+            </w:pPr>
+            <w:r>
+              <w:rPr>
+                <w:rFonts w:ascii="Quando" w:hAnsi="Quando"/>
+              </w:rPr>
+              <w:t>Manager</w:t>
+            </w:r>
+            <w:r>
+              <w:rPr>
+                <w:rFonts w:ascii="Quando" w:hAnsi="Quando"/>
+              </w:rPr>
+              <w:t>, support client</w:t>
+            </w:r>
+          </w:p>
+        </w:tc>
+      </w:tr>
+      <w:tr>
+        <w:trPr>
+          <w:trHeight w:val="825"/>
+        </w:trPr>
+        <w:tc>
+          <w:tcPr>
+            <w:tcW w:w="0" w:type="auto"/>
+            <w:vAlign w:val="center"/>
+          </w:tcPr>
+          <w:p>
+            <w:pPr>
+              <w:jc w:val="center"/>
+              <w:rPr>
+                <w:rFonts w:ascii="Quando" w:hAnsi="Quando"/>
+              </w:rPr>
+            </w:pPr>
+            <w:r>
+              <w:rPr>
+                <w:rFonts w:ascii="Quando" w:hAnsi="Quando"/>
+              </w:rPr>
+              <w:t>Intrapersonnel</w:t>
+            </w:r>
+          </w:p>
+        </w:tc>
+        <w:tc>
+          <w:tcPr>
+            <w:tcW w:w="0" w:type="auto"/>
+            <w:vAlign w:val="center"/>
+          </w:tcPr>
+          <w:p>
+            <w:pPr>
+              <w:jc w:val="center"/>
+              <w:rPr>
+                <w:rFonts w:ascii="Quando" w:hAnsi="Quando"/>
+              </w:rPr>
+            </w:pPr>
+            <w:r>
+              <w:rPr>
+                <w:rFonts w:ascii="Quando" w:hAnsi="Quando"/>
+              </w:rPr>
+              <w:t xml:space="preserve">Son monde </w:t>
+            </w:r>
+            <w:r>
+              <w:rPr>
+                <w:rFonts w:ascii="Quando" w:hAnsi="Quando"/>
+              </w:rPr>
+              <w:t>intérieur</w:t>
+            </w:r>
+          </w:p>
+        </w:tc>
+        <w:tc>
+          <w:tcPr>
+            <w:tcW w:w="0" w:type="auto"/>
+            <w:vAlign w:val="center"/>
+          </w:tcPr>
+          <w:p>
+            <w:pPr>
+              <w:jc w:val="center"/>
+              <w:rPr>
+                <w:rFonts w:ascii="Quando" w:hAnsi="Quando"/>
+              </w:rPr>
+            </w:pPr>
+            <w:r>
+              <w:rPr>
+                <w:rFonts w:ascii="Quando" w:hAnsi="Quando"/>
+              </w:rPr>
+              <w:t>Gestion des émotion , psychologue</w:t>
+            </w:r>
+          </w:p>
+        </w:tc>
+      </w:tr>
+    </w:tbl>
+    <w:p>
+      <w:pPr>
+        <w:jc w:val="center"/>
+        <w:rPr>
+          <w:rFonts w:ascii="Quando" w:hAnsi="Quando"/>
+        </w:rPr>
+      </w:pPr>
+    </w:p>
+    <w:p>
+      <w:pPr>
+        <w:jc w:val="center"/>
+        <w:rPr>
+          <w:rFonts w:ascii="Quando" w:hAnsi="Quando"/>
+        </w:rPr>
+      </w:pPr>
+    </w:p>
+    <w:p>
+      <w:pPr>
+        <w:rPr>
+          <w:rFonts w:ascii="Quando" w:hAnsi="Quando"/>
+        </w:rPr>
+      </w:pPr>
+      <w:r>
+        <w:rPr>
+          <w:rFonts w:ascii="Quando" w:hAnsi="Quando"/>
+        </w:rPr>
+        <w:t xml:space="preserve">Chaque personne </w:t>
+      </w:r>
+      <w:r>
+        <w:rPr>
+          <w:rFonts w:ascii="Quando" w:hAnsi="Quando"/>
+        </w:rPr>
+        <w:t xml:space="preserve">développe une palette d’intelligences en fonction de ses </w:t>
+      </w:r>
+      <w:r>
+        <w:rPr>
+          <w:rFonts w:ascii="Quando" w:hAnsi="Quando"/>
+        </w:rPr>
+        <w:t>appétences</w:t>
+      </w:r>
+      <w:r>
+        <w:rPr>
+          <w:rFonts w:ascii="Quando" w:hAnsi="Quando"/>
+        </w:rPr>
+        <w:t xml:space="preserve"> et de ce qu’il souhaite ou non développer. Il est très rare d’être </w:t>
+      </w:r>
+      <w:r>
+        <w:rPr>
+          <w:rFonts w:ascii="Quando" w:hAnsi="Quando"/>
+        </w:rPr>
+        <w:t>ultraspécialisé</w:t>
+      </w:r>
+      <w:r>
+        <w:rPr>
+          <w:rFonts w:ascii="Quando" w:hAnsi="Quando"/>
+        </w:rPr>
+        <w:t xml:space="preserve"> car cela a tendance à </w:t>
+      </w:r>
+      <w:r>
+        <w:rPr>
+          <w:rFonts w:ascii="Quando" w:hAnsi="Quando"/>
+        </w:rPr>
+        <w:t xml:space="preserve">donner des gens considérés comme </w:t>
+      </w:r>
+      <w:r>
+        <w:rPr>
+          <w:rFonts w:ascii="Quando" w:hAnsi="Quando"/>
+        </w:rPr>
+        <w:t>inadaptés</w:t>
+      </w:r>
+      <w:r>
+        <w:rPr>
+          <w:rFonts w:ascii="Quando" w:hAnsi="Quando"/>
+        </w:rPr>
+        <w:t>.</w:t>
+      </w:r>
+    </w:p>
+    <w:p>
+      <w:pPr>
+        <w:rPr>
+          <w:rFonts w:ascii="Quando" w:hAnsi="Quando"/>
+        </w:rPr>
+      </w:pPr>
+      <w:r>
+        <w:rPr>
+          <w:rFonts w:ascii="Quando" w:hAnsi="Quando"/>
+        </w:rPr>
+        <w:t xml:space="preserve">L’idée, une fois que l’on connais ses différentes intelligences est de pouvoir </w:t>
+      </w:r>
+      <w:r>
+        <w:rPr>
+          <w:rFonts w:ascii="Quando" w:hAnsi="Quando"/>
+        </w:rPr>
+        <w:t>transférer les compétences d’une forme d’intelligence à l’autre.</w:t>
+      </w:r>
+    </w:p>
+    <w:p>
+      <w:pPr>
+        <w:rPr>
+          <w:rFonts w:ascii="Quando" w:hAnsi="Quando"/>
+        </w:rPr>
+      </w:pPr>
+    </w:p>
+    <w:p>
+      <w:pPr>
+        <w:rPr>
+          <w:rFonts w:ascii="Quando" w:hAnsi="Quando"/>
+        </w:rPr>
+      </w:pPr>
+      <w:r>
+        <w:rPr>
+          <w:rFonts w:ascii="Quando" w:hAnsi="Quando"/>
+        </w:rPr>
+        <w:t xml:space="preserve">Remarque : les dernières recherches tendent à montrer que </w:t>
+      </w:r>
+      <w:r>
+        <w:rPr>
+          <w:rFonts w:ascii="Quando" w:hAnsi="Quando"/>
+        </w:rPr>
+        <w:t>le QI est plus acquis que inné.</w:t>
+      </w:r>
+    </w:p>
+    <w:p>
+      <w:pPr>
+        <w:rPr>
+          <w:rFonts w:ascii="Quando" w:hAnsi="Quando"/>
+        </w:rPr>
+      </w:pPr>
+    </w:p>
+    <w:p>
+      <w:pPr>
+        <w:rPr>
+          <w:rFonts w:ascii="Quando" w:hAnsi="Quando"/>
+          <w:u w:val="single"/>
+        </w:rPr>
+      </w:pPr>
+      <w:r>
+        <w:rPr>
+          <w:rFonts w:ascii="Quando" w:hAnsi="Quando"/>
+          <w:u w:val="single"/>
+        </w:rPr>
+        <w:t>Exercice</w:t>
+      </w:r>
+    </w:p>
+    <w:p>
+      <w:pPr>
+        <w:pStyle w:val="Paragraphedeliste"/>
+        <w:numPr>
+          <w:ilvl w:val="0"/>
+          <w:numId w:val="6"/>
+        </w:numPr>
+        <w:shd w:val="clear" w:color="auto" w:fill="E7E6E6" w:themeFill="background2"/>
+        <w:rPr>
+          <w:rFonts w:ascii="Quando" w:hAnsi="Quando"/>
+        </w:rPr>
+      </w:pPr>
+      <w:r>
+        <w:rPr>
+          <w:rFonts w:ascii="Quando" w:hAnsi="Quando"/>
+        </w:rPr>
+        <w:t>Lier chaque forme d’intelligence à une couleur (de son choix ou du cours)</w:t>
+      </w:r>
+    </w:p>
+    <w:p>
+      <w:pPr>
+        <w:ind w:left="2124"/>
+        <w:rPr>
+          <w:rFonts w:ascii="Quando" w:hAnsi="Quando"/>
+          <w:color w:val="FF0000"/>
+        </w:rPr>
+      </w:pPr>
+      <w:r>
+        <w:rPr>
+          <w:rFonts w:ascii="Quando" w:hAnsi="Quando"/>
+          <w:color w:val="FF0000"/>
+        </w:rPr>
+        <w:t>Logique et mathématiques – rouge</w:t>
+      </w:r>
+    </w:p>
+    <w:p>
+      <w:pPr>
+        <w:ind w:left="2124"/>
+        <w:rPr>
+          <w:rFonts w:ascii="Quando" w:hAnsi="Quando"/>
+          <w:color w:val="ED7D31" w:themeColor="accent2"/>
+        </w:rPr>
+      </w:pPr>
+      <w:r>
+        <w:rPr>
+          <w:rFonts w:ascii="Quando" w:hAnsi="Quando"/>
+          <w:color w:val="ED7D31" w:themeColor="accent2"/>
+        </w:rPr>
+        <w:t>Verbale et linguistique – orange</w:t>
+      </w:r>
+    </w:p>
+    <w:p>
+      <w:pPr>
+        <w:ind w:left="2124"/>
+        <w:rPr>
+          <w:rFonts w:ascii="Quando" w:hAnsi="Quando"/>
+          <w:color w:val="70AD47" w:themeColor="accent6"/>
+        </w:rPr>
+      </w:pPr>
+      <w:r>
+        <w:rPr>
+          <w:rFonts w:ascii="Quando" w:hAnsi="Quando"/>
+          <w:color w:val="70AD47" w:themeColor="accent6"/>
+        </w:rPr>
+        <w:t xml:space="preserve">Visuelle et </w:t>
+      </w:r>
+      <w:r>
+        <w:rPr>
+          <w:rFonts w:ascii="Quando" w:hAnsi="Quando"/>
+          <w:color w:val="70AD47" w:themeColor="accent6"/>
+        </w:rPr>
+        <w:t>spatiale</w:t>
+      </w:r>
+      <w:r>
+        <w:rPr>
+          <w:rFonts w:ascii="Quando" w:hAnsi="Quando"/>
+          <w:color w:val="70AD47" w:themeColor="accent6"/>
+        </w:rPr>
+        <w:t xml:space="preserve"> – verte</w:t>
+      </w:r>
+    </w:p>
+    <w:p>
+      <w:pPr>
+        <w:ind w:left="2124"/>
+        <w:rPr>
+          <w:rFonts w:ascii="Quando" w:hAnsi="Quando"/>
+          <w:color w:val="FF66CC"/>
+        </w:rPr>
+      </w:pPr>
+      <w:r>
+        <w:rPr>
+          <w:rFonts w:ascii="Quando" w:hAnsi="Quando"/>
+          <w:color w:val="FF66CC"/>
+        </w:rPr>
+        <w:t>Physique et naturelle – rose</w:t>
+      </w:r>
+    </w:p>
+    <w:p>
+      <w:pPr>
+        <w:ind w:left="2124"/>
+        <w:rPr>
+          <w:rFonts w:ascii="Quando" w:hAnsi="Quando"/>
+          <w:color w:val="FFFF00"/>
+        </w:rPr>
+      </w:pPr>
+      <w:r>
+        <w:rPr>
+          <w:rFonts w:ascii="Quando" w:hAnsi="Quando"/>
+          <w:color w:val="FFFF00"/>
+        </w:rPr>
+        <w:t>Musicale et rythmique – jaune</w:t>
+      </w:r>
+    </w:p>
+    <w:p>
+      <w:pPr>
+        <w:ind w:left="2124"/>
+        <w:rPr>
+          <w:rFonts w:ascii="Quando" w:hAnsi="Quando"/>
+          <w:color w:val="00B0F0"/>
+        </w:rPr>
+      </w:pPr>
+      <w:r>
+        <w:rPr>
+          <w:rFonts w:ascii="Quando" w:hAnsi="Quando"/>
+          <w:color w:val="00B0F0"/>
+        </w:rPr>
+        <w:t>Interpersonnelle – bleue</w:t>
+      </w:r>
+    </w:p>
+    <w:p>
+      <w:pPr>
+        <w:ind w:left="2124"/>
+        <w:rPr>
+          <w:rFonts w:ascii="Quando" w:hAnsi="Quando"/>
+          <w:color w:val="7030A0"/>
+        </w:rPr>
+      </w:pPr>
+      <w:r>
+        <w:rPr>
+          <w:rFonts w:ascii="Quando" w:hAnsi="Quando"/>
+          <w:color w:val="7030A0"/>
+        </w:rPr>
+        <w:t>Intrapersonnelle – violet</w:t>
+      </w:r>
+    </w:p>
+    <w:p>
+      <w:pPr>
+        <w:rPr>
+          <w:rFonts w:ascii="Quando" w:hAnsi="Quando"/>
+        </w:rPr>
+      </w:pPr>
+    </w:p>
+    <w:p>
+      <w:pPr>
+        <w:pStyle w:val="Paragraphedeliste"/>
+        <w:numPr>
+          <w:ilvl w:val="0"/>
+          <w:numId w:val="6"/>
+        </w:numPr>
+        <w:shd w:val="clear" w:color="auto" w:fill="E7E6E6" w:themeFill="background2"/>
+        <w:rPr>
+          <w:rFonts w:ascii="Quando" w:hAnsi="Quando"/>
+        </w:rPr>
+      </w:pPr>
+      <w:r>
+        <w:rPr>
+          <w:rFonts w:ascii="Quando" w:hAnsi="Quando"/>
+        </w:rPr>
+        <w:t>Trier ces formes d’intelligences de la plus développée à la moins développer</w:t>
+      </w:r>
+    </w:p>
+    <w:p>
+      <w:pPr>
+        <w:ind w:left="2124"/>
+        <w:rPr>
+          <w:rFonts w:ascii="Quando" w:hAnsi="Quando"/>
+          <w:color w:val="FF0000"/>
+        </w:rPr>
+      </w:pPr>
+    </w:p>
+    <w:p>
+      <w:pPr>
+        <w:ind w:left="2124"/>
+        <w:rPr>
+          <w:rFonts w:ascii="Quando" w:hAnsi="Quando"/>
+          <w:color w:val="00B0F0"/>
+        </w:rPr>
+      </w:pPr>
+      <w:r>
+        <w:rPr>
+          <w:rFonts w:ascii="Quando" w:hAnsi="Quando"/>
+          <w:color w:val="00B0F0"/>
+        </w:rPr>
+        <w:t>Interpersonnelle – bleue</w:t>
+      </w:r>
+    </w:p>
+    <w:p>
+      <w:pPr>
+        <w:ind w:left="2124"/>
+        <w:rPr>
+          <w:rFonts w:ascii="Quando" w:hAnsi="Quando"/>
+          <w:color w:val="70AD47" w:themeColor="accent6"/>
+        </w:rPr>
+      </w:pPr>
+      <w:r>
+        <w:rPr>
+          <w:rFonts w:ascii="Quando" w:hAnsi="Quando"/>
+          <w:color w:val="70AD47" w:themeColor="accent6"/>
+        </w:rPr>
+        <w:t>Visuelle et spatiale – verte</w:t>
+      </w:r>
+    </w:p>
+    <w:p>
+      <w:pPr>
+        <w:ind w:left="2124"/>
+        <w:rPr>
+          <w:rFonts w:ascii="Quando" w:hAnsi="Quando"/>
+          <w:color w:val="ED7D31" w:themeColor="accent2"/>
+        </w:rPr>
+      </w:pPr>
+      <w:r>
+        <w:rPr>
+          <w:rFonts w:ascii="Quando" w:hAnsi="Quando"/>
+          <w:color w:val="ED7D31" w:themeColor="accent2"/>
+        </w:rPr>
+        <w:t>Verbale et linguistique – orange</w:t>
+      </w:r>
+    </w:p>
+    <w:p>
+      <w:pPr>
+        <w:ind w:left="2124"/>
+        <w:rPr>
+          <w:rFonts w:ascii="Quando" w:hAnsi="Quando"/>
+          <w:color w:val="FF0000"/>
+        </w:rPr>
+      </w:pPr>
+      <w:r>
+        <w:rPr>
+          <w:rFonts w:ascii="Quando" w:hAnsi="Quando"/>
+          <w:color w:val="FF0000"/>
+        </w:rPr>
+        <w:lastRenderedPageBreak/>
+        <w:t>Logique et mathématiques – rouge</w:t>
+      </w:r>
+    </w:p>
+    <w:p>
+      <w:pPr>
+        <w:ind w:left="2124"/>
+        <w:rPr>
+          <w:rFonts w:ascii="Quando" w:hAnsi="Quando"/>
+          <w:color w:val="FF66CC"/>
+        </w:rPr>
+      </w:pPr>
+      <w:r>
+        <w:rPr>
+          <w:rFonts w:ascii="Quando" w:hAnsi="Quando"/>
+          <w:color w:val="FF66CC"/>
+        </w:rPr>
+        <w:t xml:space="preserve">Physique et naturelle </w:t>
+      </w:r>
+      <w:r>
+        <w:rPr>
+          <w:rFonts w:ascii="Quando" w:hAnsi="Quando"/>
+          <w:color w:val="FF66CC"/>
+        </w:rPr>
+        <w:t>– rose</w:t>
+      </w:r>
+    </w:p>
+    <w:p>
+      <w:pPr>
+        <w:ind w:left="2124"/>
+        <w:rPr>
+          <w:rFonts w:ascii="Quando" w:hAnsi="Quando"/>
+          <w:color w:val="7030A0"/>
+        </w:rPr>
+      </w:pPr>
+      <w:r>
+        <w:rPr>
+          <w:rFonts w:ascii="Quando" w:hAnsi="Quando"/>
+          <w:color w:val="7030A0"/>
+        </w:rPr>
+        <w:t>Intrapersonnelle – violet</w:t>
+      </w:r>
+    </w:p>
+    <w:p>
+      <w:pPr>
+        <w:ind w:left="2124"/>
+        <w:rPr>
+          <w:rFonts w:ascii="Quando" w:hAnsi="Quando"/>
+          <w:color w:val="FFFF00"/>
+        </w:rPr>
+      </w:pPr>
+      <w:r>
+        <w:rPr>
+          <w:rFonts w:ascii="Quando" w:hAnsi="Quando"/>
+          <w:color w:val="FFFF00"/>
+        </w:rPr>
+        <w:t>Musicale et rythmique – jaune</w:t>
+      </w:r>
+    </w:p>
+    <w:p>
+      <w:pPr>
+        <w:pStyle w:val="Paragraphedeliste"/>
+        <w:numPr>
+          <w:ilvl w:val="0"/>
+          <w:numId w:val="6"/>
+        </w:numPr>
+        <w:shd w:val="clear" w:color="auto" w:fill="E7E6E6" w:themeFill="background2"/>
+        <w:rPr>
+          <w:rFonts w:ascii="Quando" w:hAnsi="Quando"/>
+        </w:rPr>
+      </w:pPr>
+      <w:r>
+        <w:rPr>
+          <w:rFonts w:ascii="Quando" w:hAnsi="Quando"/>
+        </w:rPr>
+        <w:t xml:space="preserve">Pour chaque forme d’intelligence, </w:t>
+      </w:r>
+      <w:r>
+        <w:rPr>
+          <w:rFonts w:ascii="Quando" w:hAnsi="Quando"/>
+        </w:rPr>
+        <w:t>décrire une situation où elle a été / aurait pu être utilisée</w:t>
+      </w:r>
+    </w:p>
+    <w:p>
+      <w:pPr>
+        <w:spacing w:before="120" w:after="120"/>
+        <w:jc w:val="center"/>
+        <w:rPr>
+          <w:rFonts w:ascii="Quando" w:hAnsi="Quando"/>
+        </w:rPr>
+      </w:pPr>
+    </w:p>
+    <w:tbl>
+      <w:tblPr>
+        <w:tblStyle w:val="Grilledutableau"/>
+        <w:tblW w:w="0" w:type="auto"/>
+        <w:jc w:val="center"/>
+        <w:tblLook w:val="04A0" w:firstRow="1" w:lastRow="0" w:firstColumn="1" w:lastColumn="0" w:noHBand="0" w:noVBand="1"/>
+      </w:tblPr>
+      <w:tblGrid>
+        <w:gridCol w:w="3539"/>
+        <w:gridCol w:w="5523"/>
+      </w:tblGrid>
+      <w:tr>
+        <w:trPr>
+          <w:jc w:val="center"/>
+        </w:trPr>
+        <w:tc>
+          <w:tcPr>
+            <w:tcW w:w="3539" w:type="dxa"/>
+          </w:tcPr>
+          <w:p>
+            <w:pPr>
+              <w:spacing w:before="120" w:after="120"/>
+              <w:jc w:val="center"/>
+              <w:rPr>
+                <w:rFonts w:ascii="Quando" w:hAnsi="Quando"/>
+              </w:rPr>
+            </w:pPr>
+            <w:r>
+              <w:rPr>
+                <w:rFonts w:ascii="Quando" w:hAnsi="Quando"/>
+                <w:color w:val="00B0F0"/>
+              </w:rPr>
+              <w:t>Interpersonnelle</w:t>
+            </w:r>
+          </w:p>
+        </w:tc>
+        <w:tc>
+          <w:tcPr>
+            <w:tcW w:w="5523" w:type="dxa"/>
+          </w:tcPr>
+          <w:p>
+            <w:pPr>
+              <w:spacing w:before="120" w:after="120"/>
+              <w:jc w:val="center"/>
+              <w:rPr>
+                <w:rFonts w:ascii="Quando" w:hAnsi="Quando"/>
+              </w:rPr>
+            </w:pPr>
+            <w:r>
+              <w:rPr>
+                <w:rFonts w:ascii="Quando" w:hAnsi="Quando"/>
+              </w:rPr>
+              <w:t>Support client</w:t>
+            </w:r>
+          </w:p>
+        </w:tc>
+      </w:tr>
+      <w:tr>
+        <w:trPr>
+          <w:jc w:val="center"/>
+        </w:trPr>
+        <w:tc>
+          <w:tcPr>
+            <w:tcW w:w="3539" w:type="dxa"/>
+          </w:tcPr>
+          <w:p>
+            <w:pPr>
+              <w:spacing w:before="120" w:after="120"/>
+              <w:jc w:val="center"/>
+              <w:rPr>
+                <w:rFonts w:ascii="Quando" w:hAnsi="Quando"/>
+              </w:rPr>
+            </w:pPr>
+            <w:r>
+              <w:rPr>
+                <w:rFonts w:ascii="Quando" w:hAnsi="Quando"/>
+                <w:color w:val="70AD47" w:themeColor="accent6"/>
+              </w:rPr>
+              <w:t>Visuelle et spatiale</w:t>
+            </w:r>
+          </w:p>
+        </w:tc>
+        <w:tc>
+          <w:tcPr>
+            <w:tcW w:w="5523" w:type="dxa"/>
+          </w:tcPr>
+          <w:p>
+            <w:pPr>
+              <w:spacing w:before="120" w:after="120"/>
+              <w:jc w:val="center"/>
+              <w:rPr>
+                <w:rFonts w:ascii="Quando" w:hAnsi="Quando"/>
+              </w:rPr>
+            </w:pPr>
+            <w:r>
+              <w:rPr>
+                <w:rFonts w:ascii="Quando" w:hAnsi="Quando"/>
+              </w:rPr>
+              <w:t>Dessin et activités créatives</w:t>
+            </w:r>
+          </w:p>
+        </w:tc>
+      </w:tr>
+      <w:tr>
+        <w:trPr>
+          <w:jc w:val="center"/>
+        </w:trPr>
+        <w:tc>
+          <w:tcPr>
+            <w:tcW w:w="3539" w:type="dxa"/>
+          </w:tcPr>
+          <w:p>
+            <w:pPr>
+              <w:spacing w:before="120" w:after="120"/>
+              <w:jc w:val="center"/>
+              <w:rPr>
+                <w:rFonts w:ascii="Quando" w:hAnsi="Quando"/>
+              </w:rPr>
+            </w:pPr>
+            <w:r>
+              <w:rPr>
+                <w:rFonts w:ascii="Quando" w:hAnsi="Quando"/>
+                <w:color w:val="ED7D31" w:themeColor="accent2"/>
+              </w:rPr>
+              <w:t>Verbale et linguistique</w:t>
+            </w:r>
+          </w:p>
+        </w:tc>
+        <w:tc>
+          <w:tcPr>
+            <w:tcW w:w="5523" w:type="dxa"/>
+          </w:tcPr>
+          <w:p>
+            <w:pPr>
+              <w:spacing w:before="120" w:after="120"/>
+              <w:jc w:val="center"/>
+              <w:rPr>
+                <w:rFonts w:ascii="Quando" w:hAnsi="Quando"/>
+              </w:rPr>
+            </w:pPr>
+            <w:r>
+              <w:rPr>
+                <w:rFonts w:ascii="Quando" w:hAnsi="Quando"/>
+              </w:rPr>
+              <w:t xml:space="preserve">Piges sur </w:t>
+            </w:r>
+            <w:proofErr w:type="spellStart"/>
+            <w:r>
+              <w:rPr>
+                <w:rFonts w:ascii="Quando" w:hAnsi="Quando"/>
+              </w:rPr>
+              <w:t>textbroker</w:t>
+            </w:r>
+            <w:proofErr w:type="spellEnd"/>
+          </w:p>
+        </w:tc>
+      </w:tr>
+      <w:tr>
+        <w:trPr>
+          <w:jc w:val="center"/>
+        </w:trPr>
+        <w:tc>
+          <w:tcPr>
+            <w:tcW w:w="3539" w:type="dxa"/>
+          </w:tcPr>
+          <w:p>
+            <w:pPr>
+              <w:spacing w:before="120" w:after="120"/>
+              <w:jc w:val="center"/>
+              <w:rPr>
+                <w:rFonts w:ascii="Quando" w:hAnsi="Quando"/>
+              </w:rPr>
+            </w:pPr>
+            <w:r>
+              <w:rPr>
+                <w:rFonts w:ascii="Quando" w:hAnsi="Quando"/>
+                <w:color w:val="FF0000"/>
+              </w:rPr>
+              <w:t>Logique et mathématiques</w:t>
+            </w:r>
+          </w:p>
+        </w:tc>
+        <w:tc>
+          <w:tcPr>
+            <w:tcW w:w="5523" w:type="dxa"/>
+          </w:tcPr>
+          <w:p>
+            <w:pPr>
+              <w:spacing w:before="120" w:after="120"/>
+              <w:jc w:val="center"/>
+              <w:rPr>
+                <w:rFonts w:ascii="Quando" w:hAnsi="Quando"/>
+              </w:rPr>
+            </w:pPr>
+            <w:r>
+              <w:rPr>
+                <w:rFonts w:ascii="Quando" w:hAnsi="Quando"/>
+              </w:rPr>
+              <w:t>Résoudre les casse-têtes</w:t>
+            </w:r>
+          </w:p>
+        </w:tc>
+      </w:tr>
+      <w:tr>
+        <w:trPr>
+          <w:jc w:val="center"/>
+        </w:trPr>
+        <w:tc>
+          <w:tcPr>
+            <w:tcW w:w="3539" w:type="dxa"/>
+          </w:tcPr>
+          <w:p>
+            <w:pPr>
+              <w:spacing w:before="120" w:after="120"/>
+              <w:jc w:val="center"/>
+              <w:rPr>
+                <w:rFonts w:ascii="Quando" w:hAnsi="Quando"/>
+              </w:rPr>
+            </w:pPr>
+            <w:r>
+              <w:rPr>
+                <w:rFonts w:ascii="Quando" w:hAnsi="Quando"/>
+                <w:color w:val="FF66CC"/>
+              </w:rPr>
+              <w:t>Physique et naturelle</w:t>
+            </w:r>
+          </w:p>
+        </w:tc>
+        <w:tc>
+          <w:tcPr>
+            <w:tcW w:w="5523" w:type="dxa"/>
+          </w:tcPr>
+          <w:p>
+            <w:pPr>
+              <w:spacing w:before="120" w:after="120"/>
+              <w:jc w:val="center"/>
+              <w:rPr>
+                <w:rFonts w:ascii="Quando" w:hAnsi="Quando"/>
+              </w:rPr>
+            </w:pPr>
+            <w:r>
+              <w:rPr>
+                <w:rFonts w:ascii="Quando" w:hAnsi="Quando"/>
+              </w:rPr>
+              <w:t>M’occuper mieux de mes plantes vertes</w:t>
+            </w:r>
+          </w:p>
+        </w:tc>
+      </w:tr>
+      <w:tr>
+        <w:trPr>
+          <w:jc w:val="center"/>
+        </w:trPr>
+        <w:tc>
+          <w:tcPr>
+            <w:tcW w:w="3539" w:type="dxa"/>
+          </w:tcPr>
+          <w:p>
+            <w:pPr>
+              <w:spacing w:before="120" w:after="120"/>
+              <w:jc w:val="center"/>
+              <w:rPr>
+                <w:rFonts w:ascii="Quando" w:hAnsi="Quando"/>
+              </w:rPr>
+            </w:pPr>
+            <w:r>
+              <w:rPr>
+                <w:rFonts w:ascii="Quando" w:hAnsi="Quando"/>
+                <w:color w:val="7030A0"/>
+              </w:rPr>
+              <w:t>Intrapersonnelle</w:t>
+            </w:r>
+          </w:p>
+        </w:tc>
+        <w:tc>
+          <w:tcPr>
+            <w:tcW w:w="5523" w:type="dxa"/>
+          </w:tcPr>
+          <w:p>
+            <w:pPr>
+              <w:spacing w:before="120" w:after="120"/>
+              <w:jc w:val="center"/>
+              <w:rPr>
+                <w:rFonts w:ascii="Quando" w:hAnsi="Quando"/>
+              </w:rPr>
+            </w:pPr>
+            <w:r>
+              <w:rPr>
+                <w:rFonts w:ascii="Quando" w:hAnsi="Quando"/>
+              </w:rPr>
+              <w:t>Gestion du stress</w:t>
+            </w:r>
+          </w:p>
+        </w:tc>
+      </w:tr>
+      <w:tr>
+        <w:trPr>
+          <w:jc w:val="center"/>
+        </w:trPr>
+        <w:tc>
+          <w:tcPr>
+            <w:tcW w:w="3539" w:type="dxa"/>
+          </w:tcPr>
+          <w:p>
+            <w:pPr>
+              <w:spacing w:before="120" w:after="120"/>
+              <w:jc w:val="center"/>
+              <w:rPr>
+                <w:rFonts w:ascii="Quando" w:hAnsi="Quando"/>
+              </w:rPr>
+            </w:pPr>
+            <w:r>
+              <w:rPr>
+                <w:rFonts w:ascii="Quando" w:hAnsi="Quando"/>
+                <w:color w:val="FFFF00"/>
+              </w:rPr>
+              <w:t>Musicale et rythmique</w:t>
+            </w:r>
+          </w:p>
+        </w:tc>
+        <w:tc>
+          <w:tcPr>
+            <w:tcW w:w="5523" w:type="dxa"/>
+          </w:tcPr>
+          <w:p>
+            <w:pPr>
+              <w:spacing w:before="120" w:after="120"/>
+              <w:jc w:val="center"/>
+              <w:rPr>
+                <w:rFonts w:ascii="Quando" w:hAnsi="Quando"/>
+              </w:rPr>
+            </w:pPr>
+            <w:r>
+              <w:rPr>
+                <w:rFonts w:ascii="Quando" w:hAnsi="Quando"/>
+              </w:rPr>
+              <w:t>Je ne chante pas très juste….</w:t>
+            </w:r>
+          </w:p>
+        </w:tc>
+      </w:tr>
+    </w:tbl>
+    <w:p>
+      <w:pPr>
+        <w:jc w:val="center"/>
+        <w:rPr>
+          <w:rFonts w:ascii="Quando" w:hAnsi="Quando"/>
+        </w:rPr>
+      </w:pPr>
+    </w:p>
+    <w:p>
+      <w:pPr>
+        <w:pStyle w:val="Titre2"/>
+        <w:rPr>
+          <w:rFonts w:ascii="Quando" w:hAnsi="Quando"/>
+        </w:rPr>
+      </w:pPr>
+      <w:r>
+        <w:rPr>
+          <w:rFonts w:ascii="Quando" w:hAnsi="Quando"/>
+        </w:rPr>
+        <w:t xml:space="preserve">Quizz – </w:t>
+      </w:r>
+    </w:p>
+    <w:p>
+      <w:pPr>
+        <w:rPr>
+          <w:rFonts w:ascii="Quando" w:hAnsi="Quando"/>
+          <w:u w:val="single"/>
+        </w:rPr>
+      </w:pPr>
+      <w:r>
+        <w:rPr>
+          <w:rFonts w:ascii="Quando" w:hAnsi="Quando"/>
+          <w:u w:val="single"/>
+        </w:rPr>
+        <w:t>Réponses fausses :</w:t>
+      </w:r>
+    </w:p>
+    <w:p>
+      <w:pPr>
+        <w:rPr>
+          <w:rFonts w:ascii="Quando" w:hAnsi="Quando"/>
+        </w:rPr>
+      </w:pPr>
+      <w:proofErr w:type="spellStart"/>
+      <w:r>
+        <w:rPr>
+          <w:rFonts w:ascii="Quando" w:hAnsi="Quando"/>
+          <w:b/>
+          <w:bCs/>
+        </w:rPr>
+        <w:t>Ribery</w:t>
+      </w:r>
+      <w:proofErr w:type="spellEnd"/>
+      <w:r>
+        <w:rPr>
+          <w:rFonts w:ascii="Quando" w:hAnsi="Quando"/>
+        </w:rPr>
+        <w:t xml:space="preserve"> </w:t>
+      </w:r>
+      <w:r>
+        <w:rPr>
+          <w:rFonts w:ascii="Quando" w:hAnsi="Quando"/>
+        </w:rPr>
+        <w:t>–</w:t>
+      </w:r>
+      <w:r>
+        <w:rPr>
+          <w:rFonts w:ascii="Quando" w:hAnsi="Quando"/>
+        </w:rPr>
+        <w:t xml:space="preserve"> </w:t>
+      </w:r>
+      <w:r>
+        <w:rPr>
+          <w:rFonts w:ascii="Quando" w:hAnsi="Quando"/>
+        </w:rPr>
+        <w:t xml:space="preserve">instinctivement, j’avais répondu physique et naturel. Cependant après avoir lu des éloges sur sa capacité à définir des </w:t>
+      </w:r>
+      <w:r>
+        <w:rPr>
+          <w:rFonts w:ascii="Quando" w:hAnsi="Quando"/>
+        </w:rPr>
+        <w:t xml:space="preserve">tactiques j’étais partie sur la résolution de puzzles et d’énigmes donc sur visuel et </w:t>
+      </w:r>
+      <w:r>
+        <w:rPr>
+          <w:rFonts w:ascii="Quando" w:hAnsi="Quando"/>
+        </w:rPr>
+        <w:t>spatial.</w:t>
+      </w:r>
+    </w:p>
+    <w:p>
+      <w:pPr>
+        <w:rPr>
+          <w:rFonts w:ascii="Quando" w:hAnsi="Quando"/>
+        </w:rPr>
+      </w:pPr>
+      <w:proofErr w:type="spellStart"/>
+      <w:r>
+        <w:rPr>
+          <w:rFonts w:ascii="Quando" w:hAnsi="Quando"/>
+          <w:b/>
+          <w:bCs/>
+        </w:rPr>
+        <w:t>R</w:t>
+      </w:r>
+      <w:r>
+        <w:rPr>
+          <w:rFonts w:ascii="Quando" w:hAnsi="Quando"/>
+          <w:b/>
+          <w:bCs/>
+        </w:rPr>
+        <w:t>o</w:t>
+      </w:r>
+      <w:r>
+        <w:rPr>
+          <w:rFonts w:ascii="Quando" w:hAnsi="Quando"/>
+          <w:b/>
+          <w:bCs/>
+        </w:rPr>
+        <w:t>le</w:t>
+      </w:r>
+      <w:proofErr w:type="spellEnd"/>
+      <w:r>
+        <w:rPr>
+          <w:rFonts w:ascii="Quando" w:hAnsi="Quando"/>
+          <w:b/>
+          <w:bCs/>
+        </w:rPr>
+        <w:t xml:space="preserve"> Model</w:t>
+      </w:r>
+      <w:r>
+        <w:rPr>
+          <w:rFonts w:ascii="Quando" w:hAnsi="Quando"/>
+        </w:rPr>
+        <w:t xml:space="preserve"> – concept mal compris. Je n’avais pas </w:t>
+      </w:r>
+      <w:proofErr w:type="spellStart"/>
+      <w:r>
+        <w:rPr>
+          <w:rFonts w:ascii="Quando" w:hAnsi="Quando"/>
+        </w:rPr>
+        <w:t>spris</w:t>
+      </w:r>
+      <w:proofErr w:type="spellEnd"/>
+      <w:r>
+        <w:rPr>
+          <w:rFonts w:ascii="Quando" w:hAnsi="Quando"/>
+        </w:rPr>
+        <w:t xml:space="preserve"> en compte la donnée « model à suivre même si c’est en bien ou en mal ». En effet, un rôle model peut aussi être un </w:t>
+      </w:r>
+      <w:r>
+        <w:rPr>
+          <w:rFonts w:ascii="Quando" w:hAnsi="Quando"/>
+        </w:rPr>
+        <w:t>caïd</w:t>
+      </w:r>
+      <w:r>
+        <w:rPr>
+          <w:rFonts w:ascii="Quando" w:hAnsi="Quando"/>
+        </w:rPr>
+        <w:t>.</w:t>
+      </w:r>
+    </w:p>
+    <w:p>
+      <w:pPr>
+        <w:rPr>
+          <w:rFonts w:ascii="Quando" w:hAnsi="Quando"/>
+        </w:rPr>
+      </w:pPr>
+      <w:r>
+        <w:rPr>
+          <w:rFonts w:ascii="Quando" w:hAnsi="Quando"/>
+        </w:rPr>
+        <w:t xml:space="preserve">Il s’agit « simplement » d’une personne qui va servir de guide, qui va </w:t>
+      </w:r>
+      <w:r>
+        <w:rPr>
+          <w:rFonts w:ascii="Quando" w:hAnsi="Quando"/>
+        </w:rPr>
+        <w:t>être là pour montrer le chemin. Mais cela n’a pas d’implication de bien ou de mal, de premier de la classe ou non. Le cancre d’une classe peut être un rôle model dans son comportement de « j’</w:t>
+      </w:r>
+      <w:proofErr w:type="spellStart"/>
+      <w:r>
+        <w:rPr>
+          <w:rFonts w:ascii="Quando" w:hAnsi="Quando"/>
+        </w:rPr>
+        <w:t>menfoutisme</w:t>
+      </w:r>
+      <w:proofErr w:type="spellEnd"/>
+      <w:r>
+        <w:rPr>
+          <w:rFonts w:ascii="Quando" w:hAnsi="Quando"/>
+        </w:rPr>
+        <w:t> » par exemple.</w:t>
+      </w:r>
+    </w:p>
+    <w:p>
+      <w:pPr>
+        <w:rPr>
+          <w:rFonts w:ascii="Quando" w:hAnsi="Quando"/>
+        </w:rPr>
+      </w:pPr>
+    </w:p>
+    <w:p>
+      <w:pPr>
+        <w:pStyle w:val="Titre1"/>
+        <w:rPr>
+          <w:rFonts w:ascii="Quando" w:hAnsi="Quando"/>
+        </w:rPr>
+      </w:pPr>
+      <w:r>
+        <w:rPr>
+          <w:rFonts w:ascii="Quando" w:hAnsi="Quando"/>
+        </w:rPr>
+        <w:t>Partie I</w:t>
+      </w:r>
+      <w:r>
+        <w:rPr>
+          <w:rFonts w:ascii="Quando" w:hAnsi="Quando"/>
+        </w:rPr>
+        <w:t>I</w:t>
+      </w:r>
+      <w:r>
+        <w:rPr>
+          <w:rFonts w:ascii="Quando" w:hAnsi="Quando"/>
+        </w:rPr>
+        <w:t xml:space="preserve"> – </w:t>
+      </w:r>
+      <w:r>
+        <w:rPr>
+          <w:rFonts w:ascii="Quando" w:hAnsi="Quando"/>
+        </w:rPr>
+        <w:t>commencée</w:t>
+      </w:r>
+      <w:r>
+        <w:rPr>
+          <w:rFonts w:ascii="Quando" w:hAnsi="Quando"/>
+        </w:rPr>
+        <w:t xml:space="preserve"> le 11/01/2022</w:t>
+      </w:r>
+    </w:p>
+    <w:p>
+      <w:pPr>
+        <w:pStyle w:val="Titre1"/>
+        <w:rPr>
+          <w:rFonts w:ascii="Quando" w:hAnsi="Quando"/>
+        </w:rPr>
+      </w:pPr>
+      <w:r>
+        <w:rPr>
+          <w:rFonts w:ascii="Quando" w:hAnsi="Quando"/>
+        </w:rPr>
+        <w:tab/>
+      </w:r>
+      <w:r>
+        <w:rPr>
+          <w:rFonts w:ascii="Quando" w:hAnsi="Quando"/>
+        </w:rPr>
+        <w:tab/>
+      </w:r>
+      <w:r>
+        <w:rPr>
+          <w:rFonts w:ascii="Quando" w:hAnsi="Quando"/>
+        </w:rPr>
+        <w:t xml:space="preserve">    t</w:t>
+      </w:r>
+      <w:r>
+        <w:rPr>
+          <w:rFonts w:ascii="Quando" w:hAnsi="Quando"/>
+        </w:rPr>
+        <w:t>erminée le</w:t>
+      </w:r>
+      <w:r>
+        <w:rPr>
+          <w:rFonts w:ascii="Quando" w:hAnsi="Quando"/>
+        </w:rPr>
+        <w:t xml:space="preserve"> 01/2022</w:t>
+      </w:r>
+    </w:p>
+    <w:p/>
+    <w:p/>
+    <w:p/>
     <w:p>
       <w:pPr>
         <w:rPr>
@@ -1675,6 +5936,95 @@
 <file path=word/numbering.xml><?xml version="1.0" encoding="utf-8"?>
 <w:numbering xmlns:wpc="http://schemas.microsoft.com/office/word/2010/wordprocessingCanvas" xmlns:cx="http://schemas.microsoft.com/office/drawing/2014/chartex" xmlns:cx1="http://schemas.microsoft.com/office/drawing/2015/9/8/chartex" xmlns:cx2="http://schemas.microsoft.com/office/drawing/2015/10/21/chartex" xmlns:cx3="http://schemas.microsoft.com/office/drawing/2016/5/9/chartex" xmlns:cx4="http://schemas.microsoft.com/office/drawing/2016/5/10/chartex" xmlns:cx5="http://schemas.microsoft.com/office/drawing/2016/5/11/chartex" xmlns:cx6="http://schemas.microsoft.com/office/drawing/2016/5/12/chartex" xmlns:cx7="http://schemas.microsoft.com/office/drawing/2016/5/13/chartex" xmlns:cx8="http://schemas.microsoft.com/office/drawing/2016/5/14/chartex" xmlns:mc="http://schemas.openxmlformats.org/markup-compatibility/2006" xmlns:aink="http://schemas.microsoft.com/office/drawing/2016/ink" xmlns:am3d="http://schemas.microsoft.com/office/drawing/2017/model3d" xmlns:o="urn:schemas-microsoft-com:office:office" xmlns:r="http://schemas.openxmlformats.org/officeDocument/2006/relationships" xmlns:m="http://schemas.openxmlformats.org/officeDocument/2006/math" xmlns:v="urn:schemas-microsoft-com:vml" xmlns:wp14="http://schemas.microsoft.com/office/word/2010/wordprocessingDrawing" xmlns:wp="http://schemas.openxmlformats.org/drawingml/2006/wordprocessingDrawing" xmlns:w10="urn:schemas-microsoft-com:office:word" xmlns:w="http://schemas.openxmlformats.org/wordprocessingml/2006/main" xmlns:w14="http://schemas.microsoft.com/office/word/2010/wordml" xmlns:w15="http://schemas.microsoft.com/office/word/2012/wordml" xmlns:w16cex="http://schemas.microsoft.com/office/word/2018/wordml/cex" xmlns:w16cid="http://schemas.microsoft.com/office/word/2016/wordml/cid" xmlns:w16="http://schemas.microsoft.com/office/word/2018/wordml" xmlns:w16sdtdh="http://schemas.microsoft.com/office/word/2020/wordml/sdtdatahash" xmlns:w16se="http://schemas.microsoft.com/office/word/2015/wordml/symex" xmlns:wpg="http://schemas.microsoft.com/office/word/2010/wordprocessingGroup" xmlns:wpi="http://schemas.microsoft.com/office/word/2010/wordprocessingInk" xmlns:wne="http://schemas.microsoft.com/office/word/2006/wordml" xmlns:wps="http://schemas.microsoft.com/office/word/2010/wordprocessingShape" mc:Ignorable="w14 w15 w16se w16cid w16 w16cex w16sdtdh wp14">
   <w:abstractNum w:abstractNumId="0" w15:restartNumberingAfterBreak="0">
+    <w:nsid w:val="07173E27"/>
+    <w:multiLevelType w:val="hybridMultilevel"/>
+    <w:tmpl w:val="AF74A10E"/>
+    <w:lvl w:ilvl="0" w:tplc="69E6F91E">
+      <w:start w:val="1"/>
+      <w:numFmt w:val="lowerLetter"/>
+      <w:lvlText w:val="%1)"/>
+      <w:lvlJc w:val="left"/>
+      <w:pPr>
+        <w:ind w:left="1068" w:hanging="360"/>
+      </w:pPr>
+      <w:rPr>
+        <w:rFonts w:hint="default"/>
+      </w:rPr>
+    </w:lvl>
+    <w:lvl w:ilvl="1" w:tplc="040C0019" w:tentative="1">
+      <w:start w:val="1"/>
+      <w:numFmt w:val="lowerLetter"/>
+      <w:lvlText w:val="%2."/>
+      <w:lvlJc w:val="left"/>
+      <w:pPr>
+        <w:ind w:left="1788" w:hanging="360"/>
+      </w:pPr>
+    </w:lvl>
+    <w:lvl w:ilvl="2" w:tplc="040C001B" w:tentative="1">
+      <w:start w:val="1"/>
+      <w:numFmt w:val="lowerRoman"/>
+      <w:lvlText w:val="%3."/>
+      <w:lvlJc w:val="right"/>
+      <w:pPr>
+        <w:ind w:left="2508" w:hanging="180"/>
+      </w:pPr>
+    </w:lvl>
+    <w:lvl w:ilvl="3" w:tplc="040C000F" w:tentative="1">
+      <w:start w:val="1"/>
+      <w:numFmt w:val="decimal"/>
+      <w:lvlText w:val="%4."/>
+      <w:lvlJc w:val="left"/>
+      <w:pPr>
+        <w:ind w:left="3228" w:hanging="360"/>
+      </w:pPr>
+    </w:lvl>
+    <w:lvl w:ilvl="4" w:tplc="040C0019" w:tentative="1">
+      <w:start w:val="1"/>
+      <w:numFmt w:val="lowerLetter"/>
+      <w:lvlText w:val="%5."/>
+      <w:lvlJc w:val="left"/>
+      <w:pPr>
+        <w:ind w:left="3948" w:hanging="360"/>
+      </w:pPr>
+    </w:lvl>
+    <w:lvl w:ilvl="5" w:tplc="040C001B" w:tentative="1">
+      <w:start w:val="1"/>
+      <w:numFmt w:val="lowerRoman"/>
+      <w:lvlText w:val="%6."/>
+      <w:lvlJc w:val="right"/>
+      <w:pPr>
+        <w:ind w:left="4668" w:hanging="180"/>
+      </w:pPr>
+    </w:lvl>
+    <w:lvl w:ilvl="6" w:tplc="040C000F" w:tentative="1">
+      <w:start w:val="1"/>
+      <w:numFmt w:val="decimal"/>
+      <w:lvlText w:val="%7."/>
+      <w:lvlJc w:val="left"/>
+      <w:pPr>
+        <w:ind w:left="5388" w:hanging="360"/>
+      </w:pPr>
+    </w:lvl>
+    <w:lvl w:ilvl="7" w:tplc="040C0019" w:tentative="1">
+      <w:start w:val="1"/>
+      <w:numFmt w:val="lowerLetter"/>
+      <w:lvlText w:val="%8."/>
+      <w:lvlJc w:val="left"/>
+      <w:pPr>
+        <w:ind w:left="6108" w:hanging="360"/>
+      </w:pPr>
+    </w:lvl>
+    <w:lvl w:ilvl="8" w:tplc="040C001B" w:tentative="1">
+      <w:start w:val="1"/>
+      <w:numFmt w:val="lowerRoman"/>
+      <w:lvlText w:val="%9."/>
+      <w:lvlJc w:val="right"/>
+      <w:pPr>
+        <w:ind w:left="6828" w:hanging="180"/>
+      </w:pPr>
+    </w:lvl>
+  </w:abstractNum>
+  <w:abstractNum w:abstractNumId="1" w15:restartNumberingAfterBreak="0">
     <w:nsid w:val="1A7D52F8"/>
     <w:multiLevelType w:val="hybridMultilevel"/>
     <w:tmpl w:val="DE50266C"/>
@@ -1786,8 +6136,376 @@
       </w:rPr>
     </w:lvl>
   </w:abstractNum>
+  <w:abstractNum w:abstractNumId="2" w15:restartNumberingAfterBreak="0">
+    <w:nsid w:val="2CB72AF5"/>
+    <w:multiLevelType w:val="hybridMultilevel"/>
+    <w:tmpl w:val="151A03BC"/>
+    <w:lvl w:ilvl="0" w:tplc="531A71F4">
+      <w:start w:val="1"/>
+      <w:numFmt w:val="upperLetter"/>
+      <w:lvlText w:val="%1)"/>
+      <w:lvlJc w:val="left"/>
+      <w:pPr>
+        <w:ind w:left="720" w:hanging="360"/>
+      </w:pPr>
+      <w:rPr>
+        <w:rFonts w:hint="default"/>
+      </w:rPr>
+    </w:lvl>
+    <w:lvl w:ilvl="1" w:tplc="040C0019" w:tentative="1">
+      <w:start w:val="1"/>
+      <w:numFmt w:val="lowerLetter"/>
+      <w:lvlText w:val="%2."/>
+      <w:lvlJc w:val="left"/>
+      <w:pPr>
+        <w:ind w:left="1440" w:hanging="360"/>
+      </w:pPr>
+    </w:lvl>
+    <w:lvl w:ilvl="2" w:tplc="040C001B" w:tentative="1">
+      <w:start w:val="1"/>
+      <w:numFmt w:val="lowerRoman"/>
+      <w:lvlText w:val="%3."/>
+      <w:lvlJc w:val="right"/>
+      <w:pPr>
+        <w:ind w:left="2160" w:hanging="180"/>
+      </w:pPr>
+    </w:lvl>
+    <w:lvl w:ilvl="3" w:tplc="040C000F" w:tentative="1">
+      <w:start w:val="1"/>
+      <w:numFmt w:val="decimal"/>
+      <w:lvlText w:val="%4."/>
+      <w:lvlJc w:val="left"/>
+      <w:pPr>
+        <w:ind w:left="2880" w:hanging="360"/>
+      </w:pPr>
+    </w:lvl>
+    <w:lvl w:ilvl="4" w:tplc="040C0019" w:tentative="1">
+      <w:start w:val="1"/>
+      <w:numFmt w:val="lowerLetter"/>
+      <w:lvlText w:val="%5."/>
+      <w:lvlJc w:val="left"/>
+      <w:pPr>
+        <w:ind w:left="3600" w:hanging="360"/>
+      </w:pPr>
+    </w:lvl>
+    <w:lvl w:ilvl="5" w:tplc="040C001B" w:tentative="1">
+      <w:start w:val="1"/>
+      <w:numFmt w:val="lowerRoman"/>
+      <w:lvlText w:val="%6."/>
+      <w:lvlJc w:val="right"/>
+      <w:pPr>
+        <w:ind w:left="4320" w:hanging="180"/>
+      </w:pPr>
+    </w:lvl>
+    <w:lvl w:ilvl="6" w:tplc="040C000F" w:tentative="1">
+      <w:start w:val="1"/>
+      <w:numFmt w:val="decimal"/>
+      <w:lvlText w:val="%7."/>
+      <w:lvlJc w:val="left"/>
+      <w:pPr>
+        <w:ind w:left="5040" w:hanging="360"/>
+      </w:pPr>
+    </w:lvl>
+    <w:lvl w:ilvl="7" w:tplc="040C0019" w:tentative="1">
+      <w:start w:val="1"/>
+      <w:numFmt w:val="lowerLetter"/>
+      <w:lvlText w:val="%8."/>
+      <w:lvlJc w:val="left"/>
+      <w:pPr>
+        <w:ind w:left="5760" w:hanging="360"/>
+      </w:pPr>
+    </w:lvl>
+    <w:lvl w:ilvl="8" w:tplc="040C001B" w:tentative="1">
+      <w:start w:val="1"/>
+      <w:numFmt w:val="lowerRoman"/>
+      <w:lvlText w:val="%9."/>
+      <w:lvlJc w:val="right"/>
+      <w:pPr>
+        <w:ind w:left="6480" w:hanging="180"/>
+      </w:pPr>
+    </w:lvl>
+  </w:abstractNum>
+  <w:abstractNum w:abstractNumId="3" w15:restartNumberingAfterBreak="0">
+    <w:nsid w:val="31442A6E"/>
+    <w:multiLevelType w:val="hybridMultilevel"/>
+    <w:tmpl w:val="EE9A3C6C"/>
+    <w:lvl w:ilvl="0" w:tplc="040C000F">
+      <w:start w:val="1"/>
+      <w:numFmt w:val="decimal"/>
+      <w:lvlText w:val="%1."/>
+      <w:lvlJc w:val="left"/>
+      <w:pPr>
+        <w:ind w:left="720" w:hanging="360"/>
+      </w:pPr>
+    </w:lvl>
+    <w:lvl w:ilvl="1" w:tplc="040C0019" w:tentative="1">
+      <w:start w:val="1"/>
+      <w:numFmt w:val="lowerLetter"/>
+      <w:lvlText w:val="%2."/>
+      <w:lvlJc w:val="left"/>
+      <w:pPr>
+        <w:ind w:left="1440" w:hanging="360"/>
+      </w:pPr>
+    </w:lvl>
+    <w:lvl w:ilvl="2" w:tplc="040C001B" w:tentative="1">
+      <w:start w:val="1"/>
+      <w:numFmt w:val="lowerRoman"/>
+      <w:lvlText w:val="%3."/>
+      <w:lvlJc w:val="right"/>
+      <w:pPr>
+        <w:ind w:left="2160" w:hanging="180"/>
+      </w:pPr>
+    </w:lvl>
+    <w:lvl w:ilvl="3" w:tplc="040C000F" w:tentative="1">
+      <w:start w:val="1"/>
+      <w:numFmt w:val="decimal"/>
+      <w:lvlText w:val="%4."/>
+      <w:lvlJc w:val="left"/>
+      <w:pPr>
+        <w:ind w:left="2880" w:hanging="360"/>
+      </w:pPr>
+    </w:lvl>
+    <w:lvl w:ilvl="4" w:tplc="040C0019" w:tentative="1">
+      <w:start w:val="1"/>
+      <w:numFmt w:val="lowerLetter"/>
+      <w:lvlText w:val="%5."/>
+      <w:lvlJc w:val="left"/>
+      <w:pPr>
+        <w:ind w:left="3600" w:hanging="360"/>
+      </w:pPr>
+    </w:lvl>
+    <w:lvl w:ilvl="5" w:tplc="040C001B" w:tentative="1">
+      <w:start w:val="1"/>
+      <w:numFmt w:val="lowerRoman"/>
+      <w:lvlText w:val="%6."/>
+      <w:lvlJc w:val="right"/>
+      <w:pPr>
+        <w:ind w:left="4320" w:hanging="180"/>
+      </w:pPr>
+    </w:lvl>
+    <w:lvl w:ilvl="6" w:tplc="040C000F" w:tentative="1">
+      <w:start w:val="1"/>
+      <w:numFmt w:val="decimal"/>
+      <w:lvlText w:val="%7."/>
+      <w:lvlJc w:val="left"/>
+      <w:pPr>
+        <w:ind w:left="5040" w:hanging="360"/>
+      </w:pPr>
+    </w:lvl>
+    <w:lvl w:ilvl="7" w:tplc="040C0019" w:tentative="1">
+      <w:start w:val="1"/>
+      <w:numFmt w:val="lowerLetter"/>
+      <w:lvlText w:val="%8."/>
+      <w:lvlJc w:val="left"/>
+      <w:pPr>
+        <w:ind w:left="5760" w:hanging="360"/>
+      </w:pPr>
+    </w:lvl>
+    <w:lvl w:ilvl="8" w:tplc="040C001B" w:tentative="1">
+      <w:start w:val="1"/>
+      <w:numFmt w:val="lowerRoman"/>
+      <w:lvlText w:val="%9."/>
+      <w:lvlJc w:val="right"/>
+      <w:pPr>
+        <w:ind w:left="6480" w:hanging="180"/>
+      </w:pPr>
+    </w:lvl>
+  </w:abstractNum>
+  <w:abstractNum w:abstractNumId="4" w15:restartNumberingAfterBreak="0">
+    <w:nsid w:val="4B4F6A1E"/>
+    <w:multiLevelType w:val="hybridMultilevel"/>
+    <w:tmpl w:val="0A4EAAC4"/>
+    <w:lvl w:ilvl="0" w:tplc="040C0017">
+      <w:start w:val="1"/>
+      <w:numFmt w:val="lowerLetter"/>
+      <w:lvlText w:val="%1)"/>
+      <w:lvlJc w:val="left"/>
+      <w:pPr>
+        <w:ind w:left="720" w:hanging="360"/>
+      </w:pPr>
+      <w:rPr>
+        <w:rFonts w:hint="default"/>
+      </w:rPr>
+    </w:lvl>
+    <w:lvl w:ilvl="1" w:tplc="040C0019" w:tentative="1">
+      <w:start w:val="1"/>
+      <w:numFmt w:val="lowerLetter"/>
+      <w:lvlText w:val="%2."/>
+      <w:lvlJc w:val="left"/>
+      <w:pPr>
+        <w:ind w:left="1440" w:hanging="360"/>
+      </w:pPr>
+    </w:lvl>
+    <w:lvl w:ilvl="2" w:tplc="040C001B" w:tentative="1">
+      <w:start w:val="1"/>
+      <w:numFmt w:val="lowerRoman"/>
+      <w:lvlText w:val="%3."/>
+      <w:lvlJc w:val="right"/>
+      <w:pPr>
+        <w:ind w:left="2160" w:hanging="180"/>
+      </w:pPr>
+    </w:lvl>
+    <w:lvl w:ilvl="3" w:tplc="040C000F" w:tentative="1">
+      <w:start w:val="1"/>
+      <w:numFmt w:val="decimal"/>
+      <w:lvlText w:val="%4."/>
+      <w:lvlJc w:val="left"/>
+      <w:pPr>
+        <w:ind w:left="2880" w:hanging="360"/>
+      </w:pPr>
+    </w:lvl>
+    <w:lvl w:ilvl="4" w:tplc="040C0019" w:tentative="1">
+      <w:start w:val="1"/>
+      <w:numFmt w:val="lowerLetter"/>
+      <w:lvlText w:val="%5."/>
+      <w:lvlJc w:val="left"/>
+      <w:pPr>
+        <w:ind w:left="3600" w:hanging="360"/>
+      </w:pPr>
+    </w:lvl>
+    <w:lvl w:ilvl="5" w:tplc="040C001B" w:tentative="1">
+      <w:start w:val="1"/>
+      <w:numFmt w:val="lowerRoman"/>
+      <w:lvlText w:val="%6."/>
+      <w:lvlJc w:val="right"/>
+      <w:pPr>
+        <w:ind w:left="4320" w:hanging="180"/>
+      </w:pPr>
+    </w:lvl>
+    <w:lvl w:ilvl="6" w:tplc="040C000F" w:tentative="1">
+      <w:start w:val="1"/>
+      <w:numFmt w:val="decimal"/>
+      <w:lvlText w:val="%7."/>
+      <w:lvlJc w:val="left"/>
+      <w:pPr>
+        <w:ind w:left="5040" w:hanging="360"/>
+      </w:pPr>
+    </w:lvl>
+    <w:lvl w:ilvl="7" w:tplc="040C0019" w:tentative="1">
+      <w:start w:val="1"/>
+      <w:numFmt w:val="lowerLetter"/>
+      <w:lvlText w:val="%8."/>
+      <w:lvlJc w:val="left"/>
+      <w:pPr>
+        <w:ind w:left="5760" w:hanging="360"/>
+      </w:pPr>
+    </w:lvl>
+    <w:lvl w:ilvl="8" w:tplc="040C001B" w:tentative="1">
+      <w:start w:val="1"/>
+      <w:numFmt w:val="lowerRoman"/>
+      <w:lvlText w:val="%9."/>
+      <w:lvlJc w:val="right"/>
+      <w:pPr>
+        <w:ind w:left="6480" w:hanging="180"/>
+      </w:pPr>
+    </w:lvl>
+  </w:abstractNum>
+  <w:abstractNum w:abstractNumId="5" w15:restartNumberingAfterBreak="0">
+    <w:nsid w:val="5D915CA0"/>
+    <w:multiLevelType w:val="hybridMultilevel"/>
+    <w:tmpl w:val="68E222AE"/>
+    <w:lvl w:ilvl="0" w:tplc="040C0017">
+      <w:start w:val="1"/>
+      <w:numFmt w:val="lowerLetter"/>
+      <w:lvlText w:val="%1)"/>
+      <w:lvlJc w:val="left"/>
+      <w:pPr>
+        <w:ind w:left="720" w:hanging="360"/>
+      </w:pPr>
+      <w:rPr>
+        <w:rFonts w:hint="default"/>
+      </w:rPr>
+    </w:lvl>
+    <w:lvl w:ilvl="1" w:tplc="040C0019" w:tentative="1">
+      <w:start w:val="1"/>
+      <w:numFmt w:val="lowerLetter"/>
+      <w:lvlText w:val="%2."/>
+      <w:lvlJc w:val="left"/>
+      <w:pPr>
+        <w:ind w:left="1440" w:hanging="360"/>
+      </w:pPr>
+    </w:lvl>
+    <w:lvl w:ilvl="2" w:tplc="040C001B" w:tentative="1">
+      <w:start w:val="1"/>
+      <w:numFmt w:val="lowerRoman"/>
+      <w:lvlText w:val="%3."/>
+      <w:lvlJc w:val="right"/>
+      <w:pPr>
+        <w:ind w:left="2160" w:hanging="180"/>
+      </w:pPr>
+    </w:lvl>
+    <w:lvl w:ilvl="3" w:tplc="040C000F" w:tentative="1">
+      <w:start w:val="1"/>
+      <w:numFmt w:val="decimal"/>
+      <w:lvlText w:val="%4."/>
+      <w:lvlJc w:val="left"/>
+      <w:pPr>
+        <w:ind w:left="2880" w:hanging="360"/>
+      </w:pPr>
+    </w:lvl>
+    <w:lvl w:ilvl="4" w:tplc="040C0019" w:tentative="1">
+      <w:start w:val="1"/>
+      <w:numFmt w:val="lowerLetter"/>
+      <w:lvlText w:val="%5."/>
+      <w:lvlJc w:val="left"/>
+      <w:pPr>
+        <w:ind w:left="3600" w:hanging="360"/>
+      </w:pPr>
+    </w:lvl>
+    <w:lvl w:ilvl="5" w:tplc="040C001B" w:tentative="1">
+      <w:start w:val="1"/>
+      <w:numFmt w:val="lowerRoman"/>
+      <w:lvlText w:val="%6."/>
+      <w:lvlJc w:val="right"/>
+      <w:pPr>
+        <w:ind w:left="4320" w:hanging="180"/>
+      </w:pPr>
+    </w:lvl>
+    <w:lvl w:ilvl="6" w:tplc="040C000F" w:tentative="1">
+      <w:start w:val="1"/>
+      <w:numFmt w:val="decimal"/>
+      <w:lvlText w:val="%7."/>
+      <w:lvlJc w:val="left"/>
+      <w:pPr>
+        <w:ind w:left="5040" w:hanging="360"/>
+      </w:pPr>
+    </w:lvl>
+    <w:lvl w:ilvl="7" w:tplc="040C0019" w:tentative="1">
+      <w:start w:val="1"/>
+      <w:numFmt w:val="lowerLetter"/>
+      <w:lvlText w:val="%8."/>
+      <w:lvlJc w:val="left"/>
+      <w:pPr>
+        <w:ind w:left="5760" w:hanging="360"/>
+      </w:pPr>
+    </w:lvl>
+    <w:lvl w:ilvl="8" w:tplc="040C001B" w:tentative="1">
+      <w:start w:val="1"/>
+      <w:numFmt w:val="lowerRoman"/>
+      <w:lvlText w:val="%9."/>
+      <w:lvlJc w:val="right"/>
+      <w:pPr>
+        <w:ind w:left="6480" w:hanging="180"/>
+      </w:pPr>
+    </w:lvl>
+  </w:abstractNum>
   <w:num w:numId="1">
+    <w:abstractNumId w:val="1"/>
+  </w:num>
+  <w:num w:numId="2">
+    <w:abstractNumId w:val="3"/>
+  </w:num>
+  <w:num w:numId="3">
     <w:abstractNumId w:val="0"/>
+  </w:num>
+  <w:num w:numId="4">
+    <w:abstractNumId w:val="2"/>
+  </w:num>
+  <w:num w:numId="5">
+    <w:abstractNumId w:val="5"/>
+  </w:num>
+  <w:num w:numId="6">
+    <w:abstractNumId w:val="4"/>
   </w:num>
 </w:numbering>
 </file>
@@ -2191,6 +6909,49 @@
     <w:name w:val="Normal"/>
     <w:qFormat/>
   </w:style>
+  <w:style w:type="paragraph" w:styleId="Titre1">
+    <w:name w:val="heading 1"/>
+    <w:basedOn w:val="Normal"/>
+    <w:next w:val="Normal"/>
+    <w:link w:val="Titre1Car"/>
+    <w:uiPriority w:val="9"/>
+    <w:qFormat/>
+    <w:rsid w:val="00001178"/>
+    <w:pPr>
+      <w:keepNext/>
+      <w:keepLines/>
+      <w:spacing w:before="240" w:after="0"/>
+      <w:outlineLvl w:val="0"/>
+    </w:pPr>
+    <w:rPr>
+      <w:rFonts w:asciiTheme="majorHAnsi" w:eastAsiaTheme="majorEastAsia" w:hAnsiTheme="majorHAnsi" w:cstheme="majorBidi"/>
+      <w:color w:val="2F5496" w:themeColor="accent1" w:themeShade="BF"/>
+      <w:sz w:val="32"/>
+      <w:szCs w:val="32"/>
+    </w:rPr>
+  </w:style>
+  <w:style w:type="paragraph" w:styleId="Titre2">
+    <w:name w:val="heading 2"/>
+    <w:basedOn w:val="Normal"/>
+    <w:next w:val="Normal"/>
+    <w:link w:val="Titre2Car"/>
+    <w:uiPriority w:val="9"/>
+    <w:unhideWhenUsed/>
+    <w:qFormat/>
+    <w:rsid w:val="00001178"/>
+    <w:pPr>
+      <w:keepNext/>
+      <w:keepLines/>
+      <w:spacing w:before="40" w:after="0"/>
+      <w:outlineLvl w:val="1"/>
+    </w:pPr>
+    <w:rPr>
+      <w:rFonts w:asciiTheme="majorHAnsi" w:eastAsiaTheme="majorEastAsia" w:hAnsiTheme="majorHAnsi" w:cstheme="majorBidi"/>
+      <w:color w:val="2F5496" w:themeColor="accent1" w:themeShade="BF"/>
+      <w:sz w:val="26"/>
+      <w:szCs w:val="26"/>
+    </w:rPr>
+  </w:style>
   <w:style w:type="character" w:default="1" w:styleId="Policepardfaut">
     <w:name w:val="Default Paragraph Font"/>
     <w:uiPriority w:val="1"/>
@@ -2228,6 +6989,70 @@
       <w:ind w:left="720"/>
       <w:contextualSpacing/>
     </w:pPr>
+  </w:style>
+  <w:style w:type="table" w:styleId="Grilledutableau">
+    <w:name w:val="Table Grid"/>
+    <w:basedOn w:val="TableauNormal"/>
+    <w:uiPriority w:val="39"/>
+    <w:rsid w:val="005309A6"/>
+    <w:pPr>
+      <w:spacing w:after="0" w:line="240" w:lineRule="auto"/>
+    </w:pPr>
+    <w:tblPr>
+      <w:tblBorders>
+        <w:top w:val="single" w:sz="4" w:space="0" w:color="auto"/>
+        <w:left w:val="single" w:sz="4" w:space="0" w:color="auto"/>
+        <w:bottom w:val="single" w:sz="4" w:space="0" w:color="auto"/>
+        <w:right w:val="single" w:sz="4" w:space="0" w:color="auto"/>
+        <w:insideH w:val="single" w:sz="4" w:space="0" w:color="auto"/>
+        <w:insideV w:val="single" w:sz="4" w:space="0" w:color="auto"/>
+      </w:tblBorders>
+    </w:tblPr>
+  </w:style>
+  <w:style w:type="table" w:styleId="Grilledetableauclaire">
+    <w:name w:val="Grid Table Light"/>
+    <w:basedOn w:val="TableauNormal"/>
+    <w:uiPriority w:val="40"/>
+    <w:rsid w:val="005E0D6A"/>
+    <w:pPr>
+      <w:spacing w:after="0" w:line="240" w:lineRule="auto"/>
+    </w:pPr>
+    <w:tblPr>
+      <w:tblBorders>
+        <w:top w:val="single" w:sz="4" w:space="0" w:color="BFBFBF" w:themeColor="background1" w:themeShade="BF"/>
+        <w:left w:val="single" w:sz="4" w:space="0" w:color="BFBFBF" w:themeColor="background1" w:themeShade="BF"/>
+        <w:bottom w:val="single" w:sz="4" w:space="0" w:color="BFBFBF" w:themeColor="background1" w:themeShade="BF"/>
+        <w:right w:val="single" w:sz="4" w:space="0" w:color="BFBFBF" w:themeColor="background1" w:themeShade="BF"/>
+        <w:insideH w:val="single" w:sz="4" w:space="0" w:color="BFBFBF" w:themeColor="background1" w:themeShade="BF"/>
+        <w:insideV w:val="single" w:sz="4" w:space="0" w:color="BFBFBF" w:themeColor="background1" w:themeShade="BF"/>
+      </w:tblBorders>
+    </w:tblPr>
+  </w:style>
+  <w:style w:type="character" w:customStyle="1" w:styleId="Titre1Car">
+    <w:name w:val="Titre 1 Car"/>
+    <w:basedOn w:val="Policepardfaut"/>
+    <w:link w:val="Titre1"/>
+    <w:uiPriority w:val="9"/>
+    <w:rsid w:val="00001178"/>
+    <w:rPr>
+      <w:rFonts w:asciiTheme="majorHAnsi" w:eastAsiaTheme="majorEastAsia" w:hAnsiTheme="majorHAnsi" w:cstheme="majorBidi"/>
+      <w:color w:val="2F5496" w:themeColor="accent1" w:themeShade="BF"/>
+      <w:sz w:val="32"/>
+      <w:szCs w:val="32"/>
+    </w:rPr>
+  </w:style>
+  <w:style w:type="character" w:customStyle="1" w:styleId="Titre2Car">
+    <w:name w:val="Titre 2 Car"/>
+    <w:basedOn w:val="Policepardfaut"/>
+    <w:link w:val="Titre2"/>
+    <w:uiPriority w:val="9"/>
+    <w:rsid w:val="00001178"/>
+    <w:rPr>
+      <w:rFonts w:asciiTheme="majorHAnsi" w:eastAsiaTheme="majorEastAsia" w:hAnsiTheme="majorHAnsi" w:cstheme="majorBidi"/>
+      <w:color w:val="2F5496" w:themeColor="accent1" w:themeShade="BF"/>
+      <w:sz w:val="26"/>
+      <w:szCs w:val="26"/>
+    </w:rPr>
   </w:style>
 </w:styles>
 </file>
@@ -2525,4 +7350,16 @@
     </a:ext>
   </a:extLst>
 </a:theme>
+</file>
+
+<file path=customXml/item1.xml><?xml version="1.0" encoding="utf-8"?>
+<b:Sources xmlns:b="http://schemas.openxmlformats.org/officeDocument/2006/bibliography" xmlns="http://schemas.openxmlformats.org/officeDocument/2006/bibliography" SelectedStyle="\APASixthEditionOfficeOnline.xsl" StyleName="APA" Version="6"/>
+</file>
+
+<file path=customXml/itemProps1.xml><?xml version="1.0" encoding="utf-8"?>
+<ds:datastoreItem xmlns:ds="http://schemas.openxmlformats.org/officeDocument/2006/customXml" ds:itemID="{94D52964-FD8C-46E0-A8C0-DCAF57905FD2}">
+  <ds:schemaRefs>
+    <ds:schemaRef ds:uri="http://schemas.openxmlformats.org/officeDocument/2006/bibliography"/>
+  </ds:schemaRefs>
+</ds:datastoreItem>
 </file>
</xml_diff>